<commit_message>
Ajuste a controlador de reportes y otros..
</commit_message>
<xml_diff>
--- a/IN.docx
+++ b/IN.docx
@@ -9,10 +9,10 @@
         <w:tblLook w:val="04A0" w:firstRow="1" w:lastRow="0" w:firstColumn="1" w:lastColumn="0" w:noHBand="0" w:noVBand="1"/>
       </w:tblPr>
       <w:tblGrid>
-        <w:gridCol w:w="5622"/>
-        <w:gridCol w:w="3515"/>
-        <w:gridCol w:w="2299"/>
-        <w:gridCol w:w="2234"/>
+        <w:gridCol w:w="5618"/>
+        <w:gridCol w:w="3516"/>
+        <w:gridCol w:w="2301"/>
+        <w:gridCol w:w="2235"/>
       </w:tblGrid>
       <w:tr>
         <w:tc>
@@ -79,50 +79,119 @@
         </w:tc>
       </w:tr>
       <w:tr>
-        <w:tc>
-          <w:tcPr>
-            <w:tcW w:w="5946" w:type="dxa"/>
-          </w:tcPr>
-          <w:p>
-            <w:pPr>
-              <w:tabs>
-                <w:tab w:val="right" w:pos="5730"/>
-              </w:tabs>
-              <w:rPr>
-                <w:sz w:val="18"/>
-                <w:lang w:val="en-US"/>
-              </w:rPr>
-            </w:pPr>
-          </w:p>
-        </w:tc>
-        <w:tc>
-          <w:tcPr>
-            <w:tcW w:w="3688" w:type="dxa"/>
-          </w:tcPr>
-          <w:p>
-            <w:pPr>
-              <w:rPr>
-                <w:sz w:val="18"/>
-                <w:lang w:val="en-US"/>
-              </w:rPr>
-            </w:pPr>
-          </w:p>
-        </w:tc>
-        <w:tc>
-          <w:tcPr>
-            <w:tcW w:w="4756" w:type="dxa"/>
-            <w:gridSpan w:val="2"/>
-          </w:tcPr>
-          <w:p>
-            <w:pPr>
-              <w:jc w:val="center"/>
-              <w:rPr>
-                <w:sz w:val="18"/>
-                <w:lang w:val="en-US"/>
-              </w:rPr>
-            </w:pPr>
-          </w:p>
-        </w:tc>
+        <w:sdt>
+          <w:sdtPr>
+            <w:rPr>
+              <w:sz w:val="18"/>
+              <w:lang w:val="en-US"/>
+            </w:rPr>
+            <w:id w:val="-1897355767"/>
+            <w:placeholder>
+              <w:docPart w:val="DefaultPlaceholder_1081868574"/>
+            </w:placeholder>
+            <w:dataBinding w:prefixMappings="xmlns:ns0='http://www.w3.org/2001/XMLSchema-instance' " w:xpath="/withholding[1]/company[1]/name[1]" w:storeItemID="{06187EE9-6DBA-4F12-85D2-47ADDAF2A1A0}"/>
+            <w:text/>
+          </w:sdtPr>
+          <w:sdtEndPr/>
+          <w:sdtContent>
+            <w:tc>
+              <w:tcPr>
+                <w:tcW w:w="5946" w:type="dxa"/>
+              </w:tcPr>
+              <w:p>
+                <w:pPr>
+                  <w:tabs>
+                    <w:tab w:val="right" w:pos="5730"/>
+                  </w:tabs>
+                  <w:rPr>
+                    <w:sz w:val="18"/>
+                    <w:lang w:val="en-US"/>
+                  </w:rPr>
+                </w:pPr>
+                <w:r>
+                  <w:rPr>
+                    <w:sz w:val="18"/>
+                  </w:rPr>
+                  <w:t>Cluf Consulting C.A</w:t>
+                </w:r>
+              </w:p>
+            </w:tc>
+          </w:sdtContent>
+        </w:sdt>
+        <w:sdt>
+          <w:sdtPr>
+            <w:rPr>
+              <w:sz w:val="18"/>
+              <w:lang w:val="en-US"/>
+            </w:rPr>
+            <w:id w:val="664050851"/>
+            <w:placeholder>
+              <w:docPart w:val="DefaultPlaceholder_1081868574"/>
+            </w:placeholder>
+            <w:dataBinding w:prefixMappings="xmlns:ns0='http://www.w3.org/2001/XMLSchema-instance' " w:xpath="/withholding[1]/company[1]/rif[1]" w:storeItemID="{06187EE9-6DBA-4F12-85D2-47ADDAF2A1A0}"/>
+            <w:text/>
+          </w:sdtPr>
+          <w:sdtEndPr/>
+          <w:sdtContent>
+            <w:tc>
+              <w:tcPr>
+                <w:tcW w:w="3688" w:type="dxa"/>
+              </w:tcPr>
+              <w:p>
+                <w:pPr>
+                  <w:rPr>
+                    <w:sz w:val="18"/>
+                    <w:lang w:val="en-US"/>
+                  </w:rPr>
+                </w:pPr>
+                <w:r>
+                  <w:rPr>
+                    <w:sz w:val="18"/>
+                  </w:rPr>
+                  <w:t>V11289937</w:t>
+                </w:r>
+              </w:p>
+            </w:tc>
+          </w:sdtContent>
+        </w:sdt>
+        <w:sdt>
+          <w:sdtPr>
+            <w:rPr>
+              <w:sz w:val="18"/>
+              <w:lang w:val="en-US"/>
+            </w:rPr>
+            <w:id w:val="1897545343"/>
+            <w:placeholder>
+              <w:docPart w:val="DefaultPlaceholder_1081868574"/>
+            </w:placeholder>
+            <w:dataBinding w:prefixMappings="xmlns:ns0='http://www.w3.org/2001/XMLSchema-instance' " w:xpath="/withholding[1]/number[1]" w:storeItemID="{06187EE9-6DBA-4F12-85D2-47ADDAF2A1A0}"/>
+            <w:text/>
+          </w:sdtPr>
+          <w:sdtEndPr/>
+          <w:sdtContent>
+            <w:tc>
+              <w:tcPr>
+                <w:tcW w:w="4756" w:type="dxa"/>
+                <w:gridSpan w:val="2"/>
+              </w:tcPr>
+              <w:p>
+                <w:pPr>
+                  <w:jc w:val="center"/>
+                  <w:rPr>
+                    <w:sz w:val="18"/>
+                    <w:lang w:val="en-US"/>
+                  </w:rPr>
+                </w:pPr>
+                <w:r>
+                  <w:rPr>
+                    <w:sz w:val="18"/>
+                  </w:rPr>
+                  <w:t>20140500000002</w:t>
+                </w:r>
+              </w:p>
+            </w:tc>
+          </w:sdtContent>
+        </w:sdt>
       </w:tr>
       <w:tr>
         <w:tc>
@@ -170,19 +239,41 @@
         </w:tc>
       </w:tr>
       <w:tr>
-        <w:tc>
-          <w:tcPr>
-            <w:tcW w:w="9634" w:type="dxa"/>
-            <w:gridSpan w:val="2"/>
-          </w:tcPr>
-          <w:p>
-            <w:pPr>
-              <w:rPr>
-                <w:sz w:val="18"/>
-              </w:rPr>
-            </w:pPr>
-          </w:p>
-        </w:tc>
+        <w:sdt>
+          <w:sdtPr>
+            <w:rPr>
+              <w:sz w:val="18"/>
+            </w:rPr>
+            <w:id w:val="-774398418"/>
+            <w:placeholder>
+              <w:docPart w:val="DefaultPlaceholder_1081868574"/>
+            </w:placeholder>
+            <w:dataBinding w:prefixMappings="xmlns:ns0='http://www.w3.org/2001/XMLSchema-instance' " w:xpath="/withholding[1]/company[1]/address[1]" w:storeItemID="{06187EE9-6DBA-4F12-85D2-47ADDAF2A1A0}"/>
+            <w:text/>
+          </w:sdtPr>
+          <w:sdtEndPr/>
+          <w:sdtContent>
+            <w:tc>
+              <w:tcPr>
+                <w:tcW w:w="9634" w:type="dxa"/>
+                <w:gridSpan w:val="2"/>
+              </w:tcPr>
+              <w:p>
+                <w:pPr>
+                  <w:rPr>
+                    <w:sz w:val="18"/>
+                  </w:rPr>
+                </w:pPr>
+                <w:r>
+                  <w:rPr>
+                    <w:sz w:val="18"/>
+                  </w:rPr>
+                  <w:t>Calle 2 Casa 2 Las Morochas, Ojeda, Zulia</w:t>
+                </w:r>
+              </w:p>
+            </w:tc>
+          </w:sdtContent>
+        </w:sdt>
         <w:tc>
           <w:tcPr>
             <w:tcW w:w="4756" w:type="dxa"/>
@@ -195,6 +286,84 @@
                 <w:sz w:val="18"/>
               </w:rPr>
             </w:pPr>
+            <w:sdt>
+              <w:sdtPr>
+                <w:rPr>
+                  <w:sz w:val="18"/>
+                </w:rPr>
+                <w:id w:val="-1460178690"/>
+                <w:placeholder>
+                  <w:docPart w:val="DefaultPlaceholder_1081868574"/>
+                </w:placeholder>
+                <w:dataBinding w:prefixMappings="xmlns:ns0='http://www.w3.org/2001/XMLSchema-instance' " w:xpath="/withholding[1]/day[1]" w:storeItemID="{06187EE9-6DBA-4F12-85D2-47ADDAF2A1A0}"/>
+                <w:text/>
+              </w:sdtPr>
+              <w:sdtEndPr/>
+              <w:sdtContent>
+                <w:r>
+                  <w:rPr>
+                    <w:sz w:val="18"/>
+                  </w:rPr>
+                  <w:t>18</w:t>
+                </w:r>
+              </w:sdtContent>
+            </w:sdt>
+            <w:r>
+              <w:rPr>
+                <w:sz w:val="18"/>
+              </w:rPr>
+              <w:t>-</w:t>
+            </w:r>
+            <w:sdt>
+              <w:sdtPr>
+                <w:rPr>
+                  <w:sz w:val="18"/>
+                </w:rPr>
+                <w:id w:val="384304303"/>
+                <w:placeholder>
+                  <w:docPart w:val="DefaultPlaceholder_1081868574"/>
+                </w:placeholder>
+                <w:dataBinding w:prefixMappings="xmlns:ns0='http://www.w3.org/2001/XMLSchema-instance' " w:xpath="/withholding[1]/month[1]" w:storeItemID="{06187EE9-6DBA-4F12-85D2-47ADDAF2A1A0}"/>
+                <w:text/>
+              </w:sdtPr>
+              <w:sdtEndPr/>
+              <w:sdtContent>
+                <w:r>
+                  <w:rPr>
+                    <w:sz w:val="18"/>
+                  </w:rPr>
+                  <w:t>05</w:t>
+                </w:r>
+              </w:sdtContent>
+            </w:sdt>
+            <w:r>
+              <w:rPr>
+                <w:sz w:val="18"/>
+              </w:rPr>
+              <w:t>-</w:t>
+            </w:r>
+            <w:sdt>
+              <w:sdtPr>
+                <w:rPr>
+                  <w:sz w:val="18"/>
+                </w:rPr>
+                <w:id w:val="-260757552"/>
+                <w:placeholder>
+                  <w:docPart w:val="DefaultPlaceholder_1081868574"/>
+                </w:placeholder>
+                <w:dataBinding w:prefixMappings="xmlns:ns0='http://www.w3.org/2001/XMLSchema-instance' " w:xpath="/withholding[1]/year[1]" w:storeItemID="{06187EE9-6DBA-4F12-85D2-47ADDAF2A1A0}"/>
+                <w:text/>
+              </w:sdtPr>
+              <w:sdtEndPr/>
+              <w:sdtContent>
+                <w:r>
+                  <w:rPr>
+                    <w:sz w:val="18"/>
+                  </w:rPr>
+                  <w:t>2014</w:t>
+                </w:r>
+              </w:sdtContent>
+            </w:sdt>
           </w:p>
         </w:tc>
       </w:tr>
@@ -263,30 +432,74 @@
         </w:tc>
       </w:tr>
       <w:tr>
-        <w:tc>
-          <w:tcPr>
-            <w:tcW w:w="5946" w:type="dxa"/>
-          </w:tcPr>
-          <w:p>
-            <w:pPr>
-              <w:rPr>
-                <w:sz w:val="18"/>
-              </w:rPr>
-            </w:pPr>
-          </w:p>
-        </w:tc>
-        <w:tc>
-          <w:tcPr>
-            <w:tcW w:w="3688" w:type="dxa"/>
-          </w:tcPr>
-          <w:p>
-            <w:pPr>
-              <w:rPr>
-                <w:sz w:val="18"/>
-              </w:rPr>
-            </w:pPr>
-          </w:p>
-        </w:tc>
+        <w:sdt>
+          <w:sdtPr>
+            <w:rPr>
+              <w:sz w:val="18"/>
+            </w:rPr>
+            <w:id w:val="-1648436221"/>
+            <w:placeholder>
+              <w:docPart w:val="DefaultPlaceholder_1081868574"/>
+            </w:placeholder>
+            <w:dataBinding w:prefixMappings="xmlns:ns0='http://www.w3.org/2001/XMLSchema-instance' " w:xpath="/withholding[1]/vendor[1]/name[1]" w:storeItemID="{06187EE9-6DBA-4F12-85D2-47ADDAF2A1A0}"/>
+            <w:text/>
+          </w:sdtPr>
+          <w:sdtEndPr/>
+          <w:sdtContent>
+            <w:tc>
+              <w:tcPr>
+                <w:tcW w:w="5946" w:type="dxa"/>
+              </w:tcPr>
+              <w:p>
+                <w:pPr>
+                  <w:rPr>
+                    <w:sz w:val="18"/>
+                  </w:rPr>
+                </w:pPr>
+                <w:r>
+                  <w:rPr>
+                    <w:sz w:val="18"/>
+                  </w:rPr>
+                  <w:t>Margaret Luis</w:t>
+                </w:r>
+              </w:p>
+            </w:tc>
+          </w:sdtContent>
+        </w:sdt>
+        <w:sdt>
+          <w:sdtPr>
+            <w:rPr>
+              <w:sz w:val="18"/>
+            </w:rPr>
+            <w:id w:val="-788283634"/>
+            <w:placeholder>
+              <w:docPart w:val="DefaultPlaceholder_1081868574"/>
+            </w:placeholder>
+            <w:dataBinding w:prefixMappings="xmlns:ns0='http://www.w3.org/2001/XMLSchema-instance' " w:xpath="/withholding[1]/vendor[1]/rif[1]" w:storeItemID="{06187EE9-6DBA-4F12-85D2-47ADDAF2A1A0}"/>
+            <w:text/>
+          </w:sdtPr>
+          <w:sdtEndPr/>
+          <w:sdtContent>
+            <w:tc>
+              <w:tcPr>
+                <w:tcW w:w="3688" w:type="dxa"/>
+              </w:tcPr>
+              <w:p>
+                <w:pPr>
+                  <w:rPr>
+                    <w:sz w:val="18"/>
+                  </w:rPr>
+                </w:pPr>
+                <w:r>
+                  <w:rPr>
+                    <w:sz w:val="18"/>
+                  </w:rPr>
+                  <w:t>V179963096</w:t>
+                </w:r>
+              </w:p>
+            </w:tc>
+          </w:sdtContent>
+        </w:sdt>
         <w:tc>
           <w:tcPr>
             <w:tcW w:w="2410" w:type="dxa"/>
@@ -311,6 +524,28 @@
               </w:rPr>
               <w:t xml:space="preserve"> </w:t>
             </w:r>
+            <w:sdt>
+              <w:sdtPr>
+                <w:rPr>
+                  <w:sz w:val="18"/>
+                </w:rPr>
+                <w:id w:val="-664854735"/>
+                <w:placeholder>
+                  <w:docPart w:val="DefaultPlaceholder_1081868574"/>
+                </w:placeholder>
+                <w:dataBinding w:prefixMappings="xmlns:ns0='http://www.w3.org/2001/XMLSchema-instance' " w:xpath="/withholding[1]/year[1]" w:storeItemID="{06187EE9-6DBA-4F12-85D2-47ADDAF2A1A0}"/>
+                <w:text/>
+              </w:sdtPr>
+              <w:sdtEndPr/>
+              <w:sdtContent>
+                <w:r>
+                  <w:rPr>
+                    <w:sz w:val="18"/>
+                  </w:rPr>
+                  <w:t>2014</w:t>
+                </w:r>
+              </w:sdtContent>
+            </w:sdt>
           </w:p>
         </w:tc>
         <w:tc>
@@ -337,8 +572,28 @@
               </w:rPr>
               <w:t xml:space="preserve"> </w:t>
             </w:r>
-            <w:bookmarkStart w:id="0" w:name="_GoBack"/>
-            <w:bookmarkEnd w:id="0"/>
+            <w:sdt>
+              <w:sdtPr>
+                <w:rPr>
+                  <w:sz w:val="18"/>
+                </w:rPr>
+                <w:id w:val="-142818491"/>
+                <w:placeholder>
+                  <w:docPart w:val="DefaultPlaceholder_1081868574"/>
+                </w:placeholder>
+                <w:dataBinding w:prefixMappings="xmlns:ns0='http://www.w3.org/2001/XMLSchema-instance' " w:xpath="/withholding[1]/month[1]" w:storeItemID="{06187EE9-6DBA-4F12-85D2-47ADDAF2A1A0}"/>
+                <w:text/>
+              </w:sdtPr>
+              <w:sdtEndPr/>
+              <w:sdtContent>
+                <w:r>
+                  <w:rPr>
+                    <w:sz w:val="18"/>
+                  </w:rPr>
+                  <w:t>05</w:t>
+                </w:r>
+              </w:sdtContent>
+            </w:sdt>
           </w:p>
         </w:tc>
       </w:tr>
@@ -347,13 +602,14 @@
     <w:tbl>
       <w:tblPr>
         <w:tblStyle w:val="TableGrid"/>
-        <w:tblW w:w="0" w:type="auto"/>
+        <w:tblW w:w="14076" w:type="dxa"/>
+        <w:tblInd w:w="-20" w:type="dxa"/>
         <w:tblLook w:val="04A0" w:firstRow="1" w:lastRow="0" w:firstColumn="1" w:lastColumn="0" w:noHBand="0" w:noVBand="1"/>
       </w:tblPr>
       <w:tblGrid>
         <w:gridCol w:w="807"/>
-        <w:gridCol w:w="1061"/>
-        <w:gridCol w:w="1061"/>
+        <w:gridCol w:w="1297"/>
+        <w:gridCol w:w="1231"/>
         <w:gridCol w:w="1079"/>
         <w:gridCol w:w="939"/>
         <w:gridCol w:w="1022"/>
@@ -392,7 +648,7 @@
         </w:tc>
         <w:tc>
           <w:tcPr>
-            <w:tcW w:w="1061" w:type="dxa"/>
+            <w:tcW w:w="1297" w:type="dxa"/>
             <w:vAlign w:val="center"/>
           </w:tcPr>
           <w:p>
@@ -416,7 +672,7 @@
         </w:tc>
         <w:tc>
           <w:tcPr>
-            <w:tcW w:w="1061" w:type="dxa"/>
+            <w:tcW w:w="1231" w:type="dxa"/>
             <w:vAlign w:val="center"/>
           </w:tcPr>
           <w:p>
@@ -679,218 +935,1183 @@
           </w:p>
         </w:tc>
       </w:tr>
+      <w:sdt>
+        <w:sdtPr>
+          <w:rPr>
+            <w:sz w:val="18"/>
+            <w:szCs w:val="18"/>
+          </w:rPr>
+          <w:id w:val="-535733893"/>
+          <w15:dataBinding w:prefixMappings="xmlns:ns0='http://www.w3.org/2001/XMLSchema-instance' " w:xpath="/withholding[1]/documents[1]/document" w:storeItemID="{06187EE9-6DBA-4F12-85D2-47ADDAF2A1A0}"/>
+          <w15:repeatingSection/>
+        </w:sdtPr>
+        <w:sdtEndPr/>
+        <w:sdtContent>
+          <w:sdt>
+            <w:sdtPr>
+              <w:rPr>
+                <w:sz w:val="18"/>
+                <w:szCs w:val="18"/>
+              </w:rPr>
+              <w:id w:val="-2086676720"/>
+              <w:placeholder>
+                <w:docPart w:val="DefaultPlaceholder_1081868578"/>
+              </w:placeholder>
+              <w15:repeatingSectionItem/>
+            </w:sdtPr>
+            <w:sdtEndPr/>
+            <w:sdtContent>
+              <w:tr>
+                <w:sdt>
+                  <w:sdtPr>
+                    <w:rPr>
+                      <w:sz w:val="18"/>
+                      <w:szCs w:val="18"/>
+                    </w:rPr>
+                    <w:id w:val="-686132795"/>
+                    <w:placeholder>
+                      <w:docPart w:val="DefaultPlaceholder_1081868574"/>
+                    </w:placeholder>
+                    <w:dataBinding w:prefixMappings="xmlns:ns0='http://www.w3.org/2001/XMLSchema-instance' " w:xpath="/withholding[1]/documents[1]/document[1]/item[1]" w:storeItemID="{06187EE9-6DBA-4F12-85D2-47ADDAF2A1A0}"/>
+                    <w:text/>
+                  </w:sdtPr>
+                  <w:sdtEndPr/>
+                  <w:sdtContent>
+                    <w:tc>
+                      <w:tcPr>
+                        <w:tcW w:w="807" w:type="dxa"/>
+                        <w:vAlign w:val="center"/>
+                      </w:tcPr>
+                      <w:p>
+                        <w:pPr>
+                          <w:jc w:val="center"/>
+                          <w:rPr>
+                            <w:sz w:val="18"/>
+                            <w:szCs w:val="18"/>
+                          </w:rPr>
+                        </w:pPr>
+                        <w:r>
+                          <w:rPr>
+                            <w:sz w:val="18"/>
+                            <w:szCs w:val="18"/>
+                          </w:rPr>
+                          <w:t>1</w:t>
+                        </w:r>
+                      </w:p>
+                    </w:tc>
+                  </w:sdtContent>
+                </w:sdt>
+                <w:sdt>
+                  <w:sdtPr>
+                    <w:rPr>
+                      <w:sz w:val="18"/>
+                      <w:szCs w:val="18"/>
+                    </w:rPr>
+                    <w:id w:val="-392350692"/>
+                    <w:placeholder>
+                      <w:docPart w:val="DefaultPlaceholder_1081868574"/>
+                    </w:placeholder>
+                    <w:dataBinding w:prefixMappings="xmlns:ns0='http://www.w3.org/2001/XMLSchema-instance' " w:xpath="/withholding[1]/documents[1]/document[1]/createdDate[1]" w:storeItemID="{06187EE9-6DBA-4F12-85D2-47ADDAF2A1A0}"/>
+                    <w:text/>
+                  </w:sdtPr>
+                  <w:sdtEndPr/>
+                  <w:sdtContent>
+                    <w:tc>
+                      <w:tcPr>
+                        <w:tcW w:w="1297" w:type="dxa"/>
+                        <w:vAlign w:val="center"/>
+                      </w:tcPr>
+                      <w:p>
+                        <w:pPr>
+                          <w:jc w:val="center"/>
+                          <w:rPr>
+                            <w:sz w:val="18"/>
+                            <w:szCs w:val="18"/>
+                          </w:rPr>
+                        </w:pPr>
+                        <w:r>
+                          <w:rPr>
+                            <w:sz w:val="18"/>
+                            <w:szCs w:val="18"/>
+                          </w:rPr>
+                          <w:t>18-05-2014</w:t>
+                        </w:r>
+                      </w:p>
+                    </w:tc>
+                  </w:sdtContent>
+                </w:sdt>
+                <w:sdt>
+                  <w:sdtPr>
+                    <w:rPr>
+                      <w:sz w:val="18"/>
+                      <w:szCs w:val="18"/>
+                    </w:rPr>
+                    <w:id w:val="1873420595"/>
+                    <w:placeholder>
+                      <w:docPart w:val="DefaultPlaceholder_1081868574"/>
+                    </w:placeholder>
+                    <w:dataBinding w:prefixMappings="xmlns:ns0='http://www.w3.org/2001/XMLSchema-instance' " w:xpath="/withholding[1]/documents[1]/document[1]/invoiceId[1]" w:storeItemID="{06187EE9-6DBA-4F12-85D2-47ADDAF2A1A0}"/>
+                    <w:text/>
+                  </w:sdtPr>
+                  <w:sdtEndPr/>
+                  <w:sdtContent>
+                    <w:tc>
+                      <w:tcPr>
+                        <w:tcW w:w="1231" w:type="dxa"/>
+                        <w:vAlign w:val="center"/>
+                      </w:tcPr>
+                      <w:p>
+                        <w:pPr>
+                          <w:jc w:val="center"/>
+                          <w:rPr>
+                            <w:sz w:val="18"/>
+                            <w:szCs w:val="18"/>
+                          </w:rPr>
+                        </w:pPr>
+                        <w:r>
+                          <w:rPr>
+                            <w:sz w:val="18"/>
+                            <w:szCs w:val="18"/>
+                          </w:rPr>
+                          <w:t>ljkasd515</w:t>
+                        </w:r>
+                      </w:p>
+                    </w:tc>
+                  </w:sdtContent>
+                </w:sdt>
+                <w:sdt>
+                  <w:sdtPr>
+                    <w:rPr>
+                      <w:sz w:val="18"/>
+                      <w:szCs w:val="18"/>
+                    </w:rPr>
+                    <w:id w:val="-456492843"/>
+                    <w:placeholder>
+                      <w:docPart w:val="DefaultPlaceholder_1081868574"/>
+                    </w:placeholder>
+                    <w:dataBinding w:prefixMappings="xmlns:ns0='http://www.w3.org/2001/XMLSchema-instance' " w:xpath="/withholding[1]/documents[1]/document[1]/controlNumber[1]" w:storeItemID="{06187EE9-6DBA-4F12-85D2-47ADDAF2A1A0}"/>
+                    <w:text/>
+                  </w:sdtPr>
+                  <w:sdtEndPr/>
+                  <w:sdtContent>
+                    <w:tc>
+                      <w:tcPr>
+                        <w:tcW w:w="1079" w:type="dxa"/>
+                        <w:vAlign w:val="center"/>
+                      </w:tcPr>
+                      <w:p>
+                        <w:pPr>
+                          <w:jc w:val="center"/>
+                          <w:rPr>
+                            <w:sz w:val="18"/>
+                            <w:szCs w:val="18"/>
+                            <w:lang w:val="en-US"/>
+                          </w:rPr>
+                        </w:pPr>
+                        <w:r>
+                          <w:rPr>
+                            <w:sz w:val="18"/>
+                            <w:szCs w:val="18"/>
+                          </w:rPr>
+                          <w:t xml:space="preserve"> </w:t>
+                        </w:r>
+                      </w:p>
+                    </w:tc>
+                  </w:sdtContent>
+                </w:sdt>
+                <w:sdt>
+                  <w:sdtPr>
+                    <w:rPr>
+                      <w:sz w:val="18"/>
+                      <w:szCs w:val="18"/>
+                      <w:lang w:val="en-US"/>
+                    </w:rPr>
+                    <w:id w:val="-547838236"/>
+                    <w:placeholder>
+                      <w:docPart w:val="DefaultPlaceholder_1081868574"/>
+                    </w:placeholder>
+                    <w:dataBinding w:prefixMappings="xmlns:ns0='http://www.w3.org/2001/XMLSchema-instance' " w:xpath="/withholding[1]/documents[1]/document[1]/debitNoteId[1]" w:storeItemID="{06187EE9-6DBA-4F12-85D2-47ADDAF2A1A0}"/>
+                    <w:text/>
+                  </w:sdtPr>
+                  <w:sdtEndPr/>
+                  <w:sdtContent>
+                    <w:tc>
+                      <w:tcPr>
+                        <w:tcW w:w="939" w:type="dxa"/>
+                        <w:vAlign w:val="center"/>
+                      </w:tcPr>
+                      <w:p>
+                        <w:pPr>
+                          <w:jc w:val="center"/>
+                          <w:rPr>
+                            <w:sz w:val="18"/>
+                            <w:szCs w:val="18"/>
+                            <w:lang w:val="en-US"/>
+                          </w:rPr>
+                        </w:pPr>
+                        <w:r>
+                          <w:rPr>
+                            <w:sz w:val="18"/>
+                            <w:szCs w:val="18"/>
+                            <w:lang w:val="en-US"/>
+                          </w:rPr>
+                          <w:t xml:space="preserve"> </w:t>
+                        </w:r>
+                      </w:p>
+                    </w:tc>
+                  </w:sdtContent>
+                </w:sdt>
+                <w:sdt>
+                  <w:sdtPr>
+                    <w:rPr>
+                      <w:sz w:val="18"/>
+                      <w:szCs w:val="18"/>
+                      <w:lang w:val="en-US"/>
+                    </w:rPr>
+                    <w:id w:val="334435456"/>
+                    <w:placeholder>
+                      <w:docPart w:val="DefaultPlaceholder_1081868574"/>
+                    </w:placeholder>
+                    <w:dataBinding w:prefixMappings="xmlns:ns0='http://www.w3.org/2001/XMLSchema-instance' " w:xpath="/withholding[1]/documents[1]/document[1]/creditNoteId[1]" w:storeItemID="{06187EE9-6DBA-4F12-85D2-47ADDAF2A1A0}"/>
+                    <w:text/>
+                  </w:sdtPr>
+                  <w:sdtEndPr/>
+                  <w:sdtContent>
+                    <w:tc>
+                      <w:tcPr>
+                        <w:tcW w:w="1022" w:type="dxa"/>
+                        <w:vAlign w:val="center"/>
+                      </w:tcPr>
+                      <w:p>
+                        <w:pPr>
+                          <w:jc w:val="center"/>
+                          <w:rPr>
+                            <w:sz w:val="18"/>
+                            <w:szCs w:val="18"/>
+                            <w:lang w:val="en-US"/>
+                          </w:rPr>
+                        </w:pPr>
+                        <w:r>
+                          <w:rPr>
+                            <w:sz w:val="18"/>
+                            <w:szCs w:val="18"/>
+                            <w:lang w:val="en-US"/>
+                          </w:rPr>
+                          <w:t xml:space="preserve"> </w:t>
+                        </w:r>
+                      </w:p>
+                    </w:tc>
+                  </w:sdtContent>
+                </w:sdt>
+                <w:sdt>
+                  <w:sdtPr>
+                    <w:rPr>
+                      <w:sz w:val="18"/>
+                      <w:szCs w:val="18"/>
+                      <w:lang w:val="en-US"/>
+                    </w:rPr>
+                    <w:id w:val="-959417684"/>
+                    <w:placeholder>
+                      <w:docPart w:val="DefaultPlaceholder_1081868574"/>
+                    </w:placeholder>
+                    <w:dataBinding w:prefixMappings="xmlns:ns0='http://www.w3.org/2001/XMLSchema-instance' " w:xpath="/withholding[1]/documents[1]/document[1]/affected[1]" w:storeItemID="{06187EE9-6DBA-4F12-85D2-47ADDAF2A1A0}"/>
+                    <w:text/>
+                  </w:sdtPr>
+                  <w:sdtEndPr/>
+                  <w:sdtContent>
+                    <w:tc>
+                      <w:tcPr>
+                        <w:tcW w:w="1140" w:type="dxa"/>
+                        <w:vAlign w:val="center"/>
+                      </w:tcPr>
+                      <w:p>
+                        <w:pPr>
+                          <w:jc w:val="center"/>
+                          <w:rPr>
+                            <w:sz w:val="18"/>
+                            <w:szCs w:val="18"/>
+                            <w:lang w:val="en-US"/>
+                          </w:rPr>
+                        </w:pPr>
+                        <w:r>
+                          <w:rPr>
+                            <w:sz w:val="18"/>
+                            <w:szCs w:val="18"/>
+                            <w:lang w:val="en-US"/>
+                          </w:rPr>
+                          <w:t xml:space="preserve"> </w:t>
+                        </w:r>
+                      </w:p>
+                    </w:tc>
+                  </w:sdtContent>
+                </w:sdt>
+                <w:sdt>
+                  <w:sdtPr>
+                    <w:rPr>
+                      <w:sz w:val="18"/>
+                      <w:szCs w:val="18"/>
+                      <w:lang w:val="en-US"/>
+                    </w:rPr>
+                    <w:id w:val="-1735454690"/>
+                    <w:placeholder>
+                      <w:docPart w:val="DefaultPlaceholder_1081868574"/>
+                    </w:placeholder>
+                    <w:dataBinding w:prefixMappings="xmlns:ns0='http://www.w3.org/2001/XMLSchema-instance' " w:xpath="/withholding[1]/documents[1]/document[1]/total[1]" w:storeItemID="{06187EE9-6DBA-4F12-85D2-47ADDAF2A1A0}"/>
+                    <w:text/>
+                  </w:sdtPr>
+                  <w:sdtEndPr/>
+                  <w:sdtContent>
+                    <w:tc>
+                      <w:tcPr>
+                        <w:tcW w:w="1308" w:type="dxa"/>
+                        <w:vAlign w:val="center"/>
+                      </w:tcPr>
+                      <w:p>
+                        <w:pPr>
+                          <w:jc w:val="center"/>
+                          <w:rPr>
+                            <w:sz w:val="18"/>
+                            <w:szCs w:val="18"/>
+                            <w:lang w:val="en-US"/>
+                          </w:rPr>
+                        </w:pPr>
+                        <w:r>
+                          <w:rPr>
+                            <w:sz w:val="18"/>
+                            <w:szCs w:val="18"/>
+                          </w:rPr>
+                          <w:t>20000,00</w:t>
+                        </w:r>
+                      </w:p>
+                    </w:tc>
+                  </w:sdtContent>
+                </w:sdt>
+                <w:sdt>
+                  <w:sdtPr>
+                    <w:rPr>
+                      <w:sz w:val="18"/>
+                      <w:szCs w:val="18"/>
+                      <w:lang w:val="en-US"/>
+                    </w:rPr>
+                    <w:id w:val="-1918703705"/>
+                    <w:placeholder>
+                      <w:docPart w:val="DefaultPlaceholder_1081868574"/>
+                    </w:placeholder>
+                    <w:dataBinding w:prefixMappings="xmlns:ns0='http://www.w3.org/2001/XMLSchema-instance' " w:xpath="/withholding[1]/documents[1]/document[1]/exempt[1]" w:storeItemID="{06187EE9-6DBA-4F12-85D2-47ADDAF2A1A0}"/>
+                    <w:text/>
+                  </w:sdtPr>
+                  <w:sdtEndPr/>
+                  <w:sdtContent>
+                    <w:tc>
+                      <w:tcPr>
+                        <w:tcW w:w="1078" w:type="dxa"/>
+                        <w:vAlign w:val="center"/>
+                      </w:tcPr>
+                      <w:p>
+                        <w:pPr>
+                          <w:jc w:val="center"/>
+                          <w:rPr>
+                            <w:sz w:val="18"/>
+                            <w:szCs w:val="18"/>
+                            <w:lang w:val="en-US"/>
+                          </w:rPr>
+                        </w:pPr>
+                        <w:r>
+                          <w:rPr>
+                            <w:sz w:val="18"/>
+                            <w:szCs w:val="18"/>
+                          </w:rPr>
+                          <w:t>10000,00</w:t>
+                        </w:r>
+                      </w:p>
+                    </w:tc>
+                  </w:sdtContent>
+                </w:sdt>
+                <w:sdt>
+                  <w:sdtPr>
+                    <w:rPr>
+                      <w:sz w:val="18"/>
+                      <w:szCs w:val="18"/>
+                      <w:lang w:val="en-US"/>
+                    </w:rPr>
+                    <w:id w:val="1336569854"/>
+                    <w:placeholder>
+                      <w:docPart w:val="DefaultPlaceholder_1081868574"/>
+                    </w:placeholder>
+                    <w:dataBinding w:prefixMappings="xmlns:ns0='http://www.w3.org/2001/XMLSchema-instance' " w:xpath="/withholding[1]/documents[1]/document[1]/base[1]" w:storeItemID="{06187EE9-6DBA-4F12-85D2-47ADDAF2A1A0}"/>
+                    <w:text/>
+                  </w:sdtPr>
+                  <w:sdtEndPr/>
+                  <w:sdtContent>
+                    <w:tc>
+                      <w:tcPr>
+                        <w:tcW w:w="1190" w:type="dxa"/>
+                        <w:vAlign w:val="center"/>
+                      </w:tcPr>
+                      <w:p>
+                        <w:pPr>
+                          <w:jc w:val="center"/>
+                          <w:rPr>
+                            <w:sz w:val="18"/>
+                            <w:szCs w:val="18"/>
+                            <w:lang w:val="en-US"/>
+                          </w:rPr>
+                        </w:pPr>
+                        <w:r>
+                          <w:rPr>
+                            <w:sz w:val="18"/>
+                            <w:szCs w:val="18"/>
+                          </w:rPr>
+                          <w:t>10000,00</w:t>
+                        </w:r>
+                      </w:p>
+                    </w:tc>
+                  </w:sdtContent>
+                </w:sdt>
+                <w:sdt>
+                  <w:sdtPr>
+                    <w:rPr>
+                      <w:sz w:val="18"/>
+                      <w:szCs w:val="18"/>
+                      <w:lang w:val="en-US"/>
+                    </w:rPr>
+                    <w:id w:val="-1049139535"/>
+                    <w:placeholder>
+                      <w:docPart w:val="DefaultPlaceholder_1081868574"/>
+                    </w:placeholder>
+                    <w:dataBinding w:prefixMappings="xmlns:ns0='http://www.w3.org/2001/XMLSchema-instance' " w:xpath="/withholding[1]/documents[1]/document[1]/taxAliquot[1]" w:storeItemID="{06187EE9-6DBA-4F12-85D2-47ADDAF2A1A0}"/>
+                    <w:text/>
+                  </w:sdtPr>
+                  <w:sdtEndPr/>
+                  <w:sdtContent>
+                    <w:tc>
+                      <w:tcPr>
+                        <w:tcW w:w="982" w:type="dxa"/>
+                        <w:vAlign w:val="center"/>
+                      </w:tcPr>
+                      <w:p>
+                        <w:pPr>
+                          <w:jc w:val="center"/>
+                          <w:rPr>
+                            <w:sz w:val="18"/>
+                            <w:szCs w:val="18"/>
+                            <w:lang w:val="en-US"/>
+                          </w:rPr>
+                        </w:pPr>
+                        <w:r>
+                          <w:rPr>
+                            <w:sz w:val="18"/>
+                            <w:szCs w:val="18"/>
+                          </w:rPr>
+                          <w:t>12,00</w:t>
+                        </w:r>
+                      </w:p>
+                    </w:tc>
+                  </w:sdtContent>
+                </w:sdt>
+                <w:sdt>
+                  <w:sdtPr>
+                    <w:rPr>
+                      <w:sz w:val="18"/>
+                      <w:szCs w:val="18"/>
+                      <w:lang w:val="en-US"/>
+                    </w:rPr>
+                    <w:id w:val="-397202624"/>
+                    <w:placeholder>
+                      <w:docPart w:val="DefaultPlaceholder_1081868574"/>
+                    </w:placeholder>
+                    <w:dataBinding w:prefixMappings="xmlns:ns0='http://www.w3.org/2001/XMLSchema-instance' " w:xpath="/withholding[1]/documents[1]/document[1]/taxAmount[1]" w:storeItemID="{06187EE9-6DBA-4F12-85D2-47ADDAF2A1A0}"/>
+                    <w:text/>
+                  </w:sdtPr>
+                  <w:sdtEndPr/>
+                  <w:sdtContent>
+                    <w:tc>
+                      <w:tcPr>
+                        <w:tcW w:w="1019" w:type="dxa"/>
+                        <w:vAlign w:val="center"/>
+                      </w:tcPr>
+                      <w:p>
+                        <w:pPr>
+                          <w:jc w:val="center"/>
+                          <w:rPr>
+                            <w:sz w:val="18"/>
+                            <w:szCs w:val="18"/>
+                            <w:lang w:val="en-US"/>
+                          </w:rPr>
+                        </w:pPr>
+                        <w:r>
+                          <w:rPr>
+                            <w:sz w:val="18"/>
+                            <w:szCs w:val="18"/>
+                          </w:rPr>
+                          <w:t>1200,00</w:t>
+                        </w:r>
+                      </w:p>
+                    </w:tc>
+                  </w:sdtContent>
+                </w:sdt>
+                <w:sdt>
+                  <w:sdtPr>
+                    <w:rPr>
+                      <w:sz w:val="18"/>
+                      <w:szCs w:val="18"/>
+                    </w:rPr>
+                    <w:id w:val="-1764526792"/>
+                    <w:placeholder>
+                      <w:docPart w:val="DefaultPlaceholder_1081868574"/>
+                    </w:placeholder>
+                    <w:dataBinding w:prefixMappings="xmlns:ns0='http://www.w3.org/2001/XMLSchema-instance' " w:xpath="/withholding[1]/documents[1]/document[1]/wittheld[1]" w:storeItemID="{06187EE9-6DBA-4F12-85D2-47ADDAF2A1A0}"/>
+                    <w:text/>
+                  </w:sdtPr>
+                  <w:sdtEndPr/>
+                  <w:sdtContent>
+                    <w:tc>
+                      <w:tcPr>
+                        <w:tcW w:w="984" w:type="dxa"/>
+                        <w:vAlign w:val="center"/>
+                      </w:tcPr>
+                      <w:p>
+                        <w:pPr>
+                          <w:jc w:val="center"/>
+                          <w:rPr>
+                            <w:sz w:val="18"/>
+                            <w:szCs w:val="18"/>
+                          </w:rPr>
+                        </w:pPr>
+                        <w:r>
+                          <w:rPr>
+                            <w:sz w:val="18"/>
+                            <w:szCs w:val="18"/>
+                          </w:rPr>
+                          <w:t>900,00</w:t>
+                        </w:r>
+                      </w:p>
+                    </w:tc>
+                  </w:sdtContent>
+                </w:sdt>
+              </w:tr>
+            </w:sdtContent>
+          </w:sdt>
+          <w:sdt>
+            <w:sdtPr>
+              <w:rPr>
+                <w:sz w:val="18"/>
+                <w:szCs w:val="18"/>
+              </w:rPr>
+              <w:id w:val="-1236312115"/>
+              <w:placeholder>
+                <w:docPart w:val="D142187059ED40F499FC129A8674B057"/>
+              </w:placeholder>
+              <w15:repeatingSectionItem/>
+            </w:sdtPr>
+            <w:sdtEndPr/>
+            <w:sdtContent>
+              <w:tr>
+                <w:sdt>
+                  <w:sdtPr>
+                    <w:rPr>
+                      <w:sz w:val="18"/>
+                      <w:szCs w:val="18"/>
+                    </w:rPr>
+                    <w:id w:val="-532429519"/>
+                    <w:placeholder>
+                      <w:docPart w:val="DefaultPlaceholder_1081868574"/>
+                    </w:placeholder>
+                    <w:dataBinding w:prefixMappings="xmlns:ns0='http://www.w3.org/2001/XMLSchema-instance' " w:xpath="/withholding[1]/documents[1]/document[2]/item[1]" w:storeItemID="{06187EE9-6DBA-4F12-85D2-47ADDAF2A1A0}"/>
+                    <w:text/>
+                  </w:sdtPr>
+                  <w:sdtEndPr/>
+                  <w:sdtContent>
+                    <w:tc>
+                      <w:tcPr>
+                        <w:tcW w:w="807" w:type="dxa"/>
+                        <w:vAlign w:val="center"/>
+                      </w:tcPr>
+                      <w:p>
+                        <w:pPr>
+                          <w:jc w:val="center"/>
+                          <w:rPr>
+                            <w:sz w:val="18"/>
+                            <w:szCs w:val="18"/>
+                          </w:rPr>
+                        </w:pPr>
+                        <w:r>
+                          <w:rPr>
+                            <w:sz w:val="18"/>
+                            <w:szCs w:val="18"/>
+                          </w:rPr>
+                          <w:t>2</w:t>
+                        </w:r>
+                      </w:p>
+                    </w:tc>
+                  </w:sdtContent>
+                </w:sdt>
+                <w:sdt>
+                  <w:sdtPr>
+                    <w:rPr>
+                      <w:sz w:val="18"/>
+                      <w:szCs w:val="18"/>
+                    </w:rPr>
+                    <w:id w:val="1303498882"/>
+                    <w:placeholder>
+                      <w:docPart w:val="DefaultPlaceholder_1081868574"/>
+                    </w:placeholder>
+                    <w:dataBinding w:prefixMappings="xmlns:ns0='http://www.w3.org/2001/XMLSchema-instance' " w:xpath="/withholding[1]/documents[1]/document[2]/createdDate[1]" w:storeItemID="{06187EE9-6DBA-4F12-85D2-47ADDAF2A1A0}"/>
+                    <w:text/>
+                  </w:sdtPr>
+                  <w:sdtEndPr/>
+                  <w:sdtContent>
+                    <w:tc>
+                      <w:tcPr>
+                        <w:tcW w:w="1297" w:type="dxa"/>
+                        <w:vAlign w:val="center"/>
+                      </w:tcPr>
+                      <w:p>
+                        <w:pPr>
+                          <w:jc w:val="center"/>
+                          <w:rPr>
+                            <w:sz w:val="18"/>
+                            <w:szCs w:val="18"/>
+                          </w:rPr>
+                        </w:pPr>
+                        <w:r>
+                          <w:rPr>
+                            <w:sz w:val="18"/>
+                            <w:szCs w:val="18"/>
+                          </w:rPr>
+                          <w:t>18-05-2014</w:t>
+                        </w:r>
+                      </w:p>
+                    </w:tc>
+                  </w:sdtContent>
+                </w:sdt>
+                <w:sdt>
+                  <w:sdtPr>
+                    <w:rPr>
+                      <w:sz w:val="18"/>
+                      <w:szCs w:val="18"/>
+                    </w:rPr>
+                    <w:id w:val="1761640913"/>
+                    <w:placeholder>
+                      <w:docPart w:val="DefaultPlaceholder_1081868574"/>
+                    </w:placeholder>
+                    <w:dataBinding w:prefixMappings="xmlns:ns0='http://www.w3.org/2001/XMLSchema-instance' " w:xpath="/withholding[1]/documents[1]/document[2]/invoiceId[1]" w:storeItemID="{06187EE9-6DBA-4F12-85D2-47ADDAF2A1A0}"/>
+                    <w:text/>
+                  </w:sdtPr>
+                  <w:sdtEndPr/>
+                  <w:sdtContent>
+                    <w:tc>
+                      <w:tcPr>
+                        <w:tcW w:w="1231" w:type="dxa"/>
+                        <w:vAlign w:val="center"/>
+                      </w:tcPr>
+                      <w:p>
+                        <w:pPr>
+                          <w:jc w:val="center"/>
+                          <w:rPr>
+                            <w:sz w:val="18"/>
+                            <w:szCs w:val="18"/>
+                          </w:rPr>
+                        </w:pPr>
+                        <w:r>
+                          <w:rPr>
+                            <w:sz w:val="18"/>
+                            <w:szCs w:val="18"/>
+                          </w:rPr>
+                          <w:t>lkj5s4df</w:t>
+                        </w:r>
+                      </w:p>
+                    </w:tc>
+                  </w:sdtContent>
+                </w:sdt>
+                <w:sdt>
+                  <w:sdtPr>
+                    <w:rPr>
+                      <w:sz w:val="18"/>
+                      <w:szCs w:val="18"/>
+                    </w:rPr>
+                    <w:id w:val="-2101008523"/>
+                    <w:placeholder>
+                      <w:docPart w:val="DefaultPlaceholder_1081868574"/>
+                    </w:placeholder>
+                    <w:dataBinding w:prefixMappings="xmlns:ns0='http://www.w3.org/2001/XMLSchema-instance' " w:xpath="/withholding[1]/documents[1]/document[2]/controlNumber[1]" w:storeItemID="{06187EE9-6DBA-4F12-85D2-47ADDAF2A1A0}"/>
+                    <w:text/>
+                  </w:sdtPr>
+                  <w:sdtEndPr/>
+                  <w:sdtContent>
+                    <w:tc>
+                      <w:tcPr>
+                        <w:tcW w:w="1079" w:type="dxa"/>
+                        <w:vAlign w:val="center"/>
+                      </w:tcPr>
+                      <w:p>
+                        <w:pPr>
+                          <w:jc w:val="center"/>
+                          <w:rPr>
+                            <w:sz w:val="18"/>
+                            <w:szCs w:val="18"/>
+                            <w:lang w:val="en-US"/>
+                          </w:rPr>
+                        </w:pPr>
+                        <w:r>
+                          <w:rPr>
+                            <w:sz w:val="18"/>
+                            <w:szCs w:val="18"/>
+                          </w:rPr>
+                          <w:t xml:space="preserve"> </w:t>
+                        </w:r>
+                      </w:p>
+                    </w:tc>
+                  </w:sdtContent>
+                </w:sdt>
+                <w:sdt>
+                  <w:sdtPr>
+                    <w:rPr>
+                      <w:sz w:val="18"/>
+                      <w:szCs w:val="18"/>
+                      <w:lang w:val="en-US"/>
+                    </w:rPr>
+                    <w:id w:val="-210118549"/>
+                    <w:placeholder>
+                      <w:docPart w:val="DefaultPlaceholder_1081868574"/>
+                    </w:placeholder>
+                    <w:dataBinding w:prefixMappings="xmlns:ns0='http://www.w3.org/2001/XMLSchema-instance' " w:xpath="/withholding[1]/documents[1]/document[2]/debitNoteId[1]" w:storeItemID="{06187EE9-6DBA-4F12-85D2-47ADDAF2A1A0}"/>
+                    <w:text/>
+                  </w:sdtPr>
+                  <w:sdtEndPr/>
+                  <w:sdtContent>
+                    <w:tc>
+                      <w:tcPr>
+                        <w:tcW w:w="939" w:type="dxa"/>
+                        <w:vAlign w:val="center"/>
+                      </w:tcPr>
+                      <w:p>
+                        <w:pPr>
+                          <w:jc w:val="center"/>
+                          <w:rPr>
+                            <w:sz w:val="18"/>
+                            <w:szCs w:val="18"/>
+                            <w:lang w:val="en-US"/>
+                          </w:rPr>
+                        </w:pPr>
+                        <w:r>
+                          <w:rPr>
+                            <w:sz w:val="18"/>
+                            <w:szCs w:val="18"/>
+                            <w:lang w:val="en-US"/>
+                          </w:rPr>
+                          <w:t xml:space="preserve"> </w:t>
+                        </w:r>
+                      </w:p>
+                    </w:tc>
+                  </w:sdtContent>
+                </w:sdt>
+                <w:sdt>
+                  <w:sdtPr>
+                    <w:rPr>
+                      <w:sz w:val="18"/>
+                      <w:szCs w:val="18"/>
+                      <w:lang w:val="en-US"/>
+                    </w:rPr>
+                    <w:id w:val="-400911489"/>
+                    <w:placeholder>
+                      <w:docPart w:val="DefaultPlaceholder_1081868574"/>
+                    </w:placeholder>
+                    <w:dataBinding w:prefixMappings="xmlns:ns0='http://www.w3.org/2001/XMLSchema-instance' " w:xpath="/withholding[1]/documents[1]/document[2]/creditNoteId[1]" w:storeItemID="{06187EE9-6DBA-4F12-85D2-47ADDAF2A1A0}"/>
+                    <w:text/>
+                  </w:sdtPr>
+                  <w:sdtEndPr/>
+                  <w:sdtContent>
+                    <w:tc>
+                      <w:tcPr>
+                        <w:tcW w:w="1022" w:type="dxa"/>
+                        <w:vAlign w:val="center"/>
+                      </w:tcPr>
+                      <w:p>
+                        <w:pPr>
+                          <w:jc w:val="center"/>
+                          <w:rPr>
+                            <w:sz w:val="18"/>
+                            <w:szCs w:val="18"/>
+                            <w:lang w:val="en-US"/>
+                          </w:rPr>
+                        </w:pPr>
+                        <w:r>
+                          <w:rPr>
+                            <w:sz w:val="18"/>
+                            <w:szCs w:val="18"/>
+                            <w:lang w:val="en-US"/>
+                          </w:rPr>
+                          <w:t xml:space="preserve"> </w:t>
+                        </w:r>
+                      </w:p>
+                    </w:tc>
+                  </w:sdtContent>
+                </w:sdt>
+                <w:sdt>
+                  <w:sdtPr>
+                    <w:rPr>
+                      <w:sz w:val="18"/>
+                      <w:szCs w:val="18"/>
+                      <w:lang w:val="en-US"/>
+                    </w:rPr>
+                    <w:id w:val="-733849519"/>
+                    <w:placeholder>
+                      <w:docPart w:val="DefaultPlaceholder_1081868574"/>
+                    </w:placeholder>
+                    <w:dataBinding w:prefixMappings="xmlns:ns0='http://www.w3.org/2001/XMLSchema-instance' " w:xpath="/withholding[1]/documents[1]/document[2]/affected[1]" w:storeItemID="{06187EE9-6DBA-4F12-85D2-47ADDAF2A1A0}"/>
+                    <w:text/>
+                  </w:sdtPr>
+                  <w:sdtEndPr/>
+                  <w:sdtContent>
+                    <w:tc>
+                      <w:tcPr>
+                        <w:tcW w:w="1140" w:type="dxa"/>
+                        <w:vAlign w:val="center"/>
+                      </w:tcPr>
+                      <w:p>
+                        <w:pPr>
+                          <w:jc w:val="center"/>
+                          <w:rPr>
+                            <w:sz w:val="18"/>
+                            <w:szCs w:val="18"/>
+                            <w:lang w:val="en-US"/>
+                          </w:rPr>
+                        </w:pPr>
+                        <w:r>
+                          <w:rPr>
+                            <w:sz w:val="18"/>
+                            <w:szCs w:val="18"/>
+                            <w:lang w:val="en-US"/>
+                          </w:rPr>
+                          <w:t xml:space="preserve"> </w:t>
+                        </w:r>
+                      </w:p>
+                    </w:tc>
+                  </w:sdtContent>
+                </w:sdt>
+                <w:sdt>
+                  <w:sdtPr>
+                    <w:rPr>
+                      <w:sz w:val="18"/>
+                      <w:szCs w:val="18"/>
+                      <w:lang w:val="en-US"/>
+                    </w:rPr>
+                    <w:id w:val="1882523285"/>
+                    <w:placeholder>
+                      <w:docPart w:val="DefaultPlaceholder_1081868574"/>
+                    </w:placeholder>
+                    <w:dataBinding w:prefixMappings="xmlns:ns0='http://www.w3.org/2001/XMLSchema-instance' " w:xpath="/withholding[1]/documents[1]/document[2]/total[1]" w:storeItemID="{06187EE9-6DBA-4F12-85D2-47ADDAF2A1A0}"/>
+                    <w:text/>
+                  </w:sdtPr>
+                  <w:sdtEndPr/>
+                  <w:sdtContent>
+                    <w:tc>
+                      <w:tcPr>
+                        <w:tcW w:w="1308" w:type="dxa"/>
+                        <w:vAlign w:val="center"/>
+                      </w:tcPr>
+                      <w:p>
+                        <w:pPr>
+                          <w:jc w:val="center"/>
+                          <w:rPr>
+                            <w:sz w:val="18"/>
+                            <w:szCs w:val="18"/>
+                            <w:lang w:val="en-US"/>
+                          </w:rPr>
+                        </w:pPr>
+                        <w:r>
+                          <w:rPr>
+                            <w:sz w:val="18"/>
+                            <w:szCs w:val="18"/>
+                          </w:rPr>
+                          <w:t>10000,00</w:t>
+                        </w:r>
+                      </w:p>
+                    </w:tc>
+                  </w:sdtContent>
+                </w:sdt>
+                <w:sdt>
+                  <w:sdtPr>
+                    <w:rPr>
+                      <w:sz w:val="18"/>
+                      <w:szCs w:val="18"/>
+                      <w:lang w:val="en-US"/>
+                    </w:rPr>
+                    <w:id w:val="-796292302"/>
+                    <w:placeholder>
+                      <w:docPart w:val="DefaultPlaceholder_1081868574"/>
+                    </w:placeholder>
+                    <w:dataBinding w:prefixMappings="xmlns:ns0='http://www.w3.org/2001/XMLSchema-instance' " w:xpath="/withholding[1]/documents[1]/document[2]/exempt[1]" w:storeItemID="{06187EE9-6DBA-4F12-85D2-47ADDAF2A1A0}"/>
+                    <w:text/>
+                  </w:sdtPr>
+                  <w:sdtEndPr/>
+                  <w:sdtContent>
+                    <w:tc>
+                      <w:tcPr>
+                        <w:tcW w:w="1078" w:type="dxa"/>
+                        <w:vAlign w:val="center"/>
+                      </w:tcPr>
+                      <w:p>
+                        <w:pPr>
+                          <w:jc w:val="center"/>
+                          <w:rPr>
+                            <w:sz w:val="18"/>
+                            <w:szCs w:val="18"/>
+                            <w:lang w:val="en-US"/>
+                          </w:rPr>
+                        </w:pPr>
+                        <w:r>
+                          <w:rPr>
+                            <w:sz w:val="18"/>
+                            <w:szCs w:val="18"/>
+                          </w:rPr>
+                          <w:t>5000,00</w:t>
+                        </w:r>
+                      </w:p>
+                    </w:tc>
+                  </w:sdtContent>
+                </w:sdt>
+                <w:sdt>
+                  <w:sdtPr>
+                    <w:rPr>
+                      <w:sz w:val="18"/>
+                      <w:szCs w:val="18"/>
+                      <w:lang w:val="en-US"/>
+                    </w:rPr>
+                    <w:id w:val="1712000851"/>
+                    <w:placeholder>
+                      <w:docPart w:val="DefaultPlaceholder_1081868574"/>
+                    </w:placeholder>
+                    <w:dataBinding w:prefixMappings="xmlns:ns0='http://www.w3.org/2001/XMLSchema-instance' " w:xpath="/withholding[1]/documents[1]/document[2]/base[1]" w:storeItemID="{06187EE9-6DBA-4F12-85D2-47ADDAF2A1A0}"/>
+                    <w:text/>
+                  </w:sdtPr>
+                  <w:sdtEndPr/>
+                  <w:sdtContent>
+                    <w:tc>
+                      <w:tcPr>
+                        <w:tcW w:w="1190" w:type="dxa"/>
+                        <w:vAlign w:val="center"/>
+                      </w:tcPr>
+                      <w:p>
+                        <w:pPr>
+                          <w:jc w:val="center"/>
+                          <w:rPr>
+                            <w:sz w:val="18"/>
+                            <w:szCs w:val="18"/>
+                            <w:lang w:val="en-US"/>
+                          </w:rPr>
+                        </w:pPr>
+                        <w:r>
+                          <w:rPr>
+                            <w:sz w:val="18"/>
+                            <w:szCs w:val="18"/>
+                          </w:rPr>
+                          <w:t>5000,00</w:t>
+                        </w:r>
+                      </w:p>
+                    </w:tc>
+                  </w:sdtContent>
+                </w:sdt>
+                <w:sdt>
+                  <w:sdtPr>
+                    <w:rPr>
+                      <w:sz w:val="18"/>
+                      <w:szCs w:val="18"/>
+                      <w:lang w:val="en-US"/>
+                    </w:rPr>
+                    <w:id w:val="480199388"/>
+                    <w:placeholder>
+                      <w:docPart w:val="DefaultPlaceholder_1081868574"/>
+                    </w:placeholder>
+                    <w:dataBinding w:prefixMappings="xmlns:ns0='http://www.w3.org/2001/XMLSchema-instance' " w:xpath="/withholding[1]/documents[1]/document[2]/taxAliquot[1]" w:storeItemID="{06187EE9-6DBA-4F12-85D2-47ADDAF2A1A0}"/>
+                    <w:text/>
+                  </w:sdtPr>
+                  <w:sdtEndPr/>
+                  <w:sdtContent>
+                    <w:tc>
+                      <w:tcPr>
+                        <w:tcW w:w="982" w:type="dxa"/>
+                        <w:vAlign w:val="center"/>
+                      </w:tcPr>
+                      <w:p>
+                        <w:pPr>
+                          <w:jc w:val="center"/>
+                          <w:rPr>
+                            <w:sz w:val="18"/>
+                            <w:szCs w:val="18"/>
+                            <w:lang w:val="en-US"/>
+                          </w:rPr>
+                        </w:pPr>
+                        <w:r>
+                          <w:rPr>
+                            <w:sz w:val="18"/>
+                            <w:szCs w:val="18"/>
+                          </w:rPr>
+                          <w:t>12,00</w:t>
+                        </w:r>
+                      </w:p>
+                    </w:tc>
+                  </w:sdtContent>
+                </w:sdt>
+                <w:sdt>
+                  <w:sdtPr>
+                    <w:rPr>
+                      <w:sz w:val="18"/>
+                      <w:szCs w:val="18"/>
+                      <w:lang w:val="en-US"/>
+                    </w:rPr>
+                    <w:id w:val="1368485840"/>
+                    <w:placeholder>
+                      <w:docPart w:val="DefaultPlaceholder_1081868574"/>
+                    </w:placeholder>
+                    <w:dataBinding w:prefixMappings="xmlns:ns0='http://www.w3.org/2001/XMLSchema-instance' " w:xpath="/withholding[1]/documents[1]/document[2]/taxAmount[1]" w:storeItemID="{06187EE9-6DBA-4F12-85D2-47ADDAF2A1A0}"/>
+                    <w:text/>
+                  </w:sdtPr>
+                  <w:sdtEndPr/>
+                  <w:sdtContent>
+                    <w:tc>
+                      <w:tcPr>
+                        <w:tcW w:w="1019" w:type="dxa"/>
+                        <w:vAlign w:val="center"/>
+                      </w:tcPr>
+                      <w:p>
+                        <w:pPr>
+                          <w:jc w:val="center"/>
+                          <w:rPr>
+                            <w:sz w:val="18"/>
+                            <w:szCs w:val="18"/>
+                            <w:lang w:val="en-US"/>
+                          </w:rPr>
+                        </w:pPr>
+                        <w:r>
+                          <w:rPr>
+                            <w:sz w:val="18"/>
+                            <w:szCs w:val="18"/>
+                          </w:rPr>
+                          <w:t>600,00</w:t>
+                        </w:r>
+                      </w:p>
+                    </w:tc>
+                  </w:sdtContent>
+                </w:sdt>
+                <w:sdt>
+                  <w:sdtPr>
+                    <w:rPr>
+                      <w:sz w:val="18"/>
+                      <w:szCs w:val="18"/>
+                    </w:rPr>
+                    <w:id w:val="-489094140"/>
+                    <w:placeholder>
+                      <w:docPart w:val="DefaultPlaceholder_1081868574"/>
+                    </w:placeholder>
+                    <w:dataBinding w:prefixMappings="xmlns:ns0='http://www.w3.org/2001/XMLSchema-instance' " w:xpath="/withholding[1]/documents[1]/document[2]/wittheld[1]" w:storeItemID="{06187EE9-6DBA-4F12-85D2-47ADDAF2A1A0}"/>
+                    <w:text/>
+                  </w:sdtPr>
+                  <w:sdtEndPr/>
+                  <w:sdtContent>
+                    <w:tc>
+                      <w:tcPr>
+                        <w:tcW w:w="984" w:type="dxa"/>
+                        <w:vAlign w:val="center"/>
+                      </w:tcPr>
+                      <w:p>
+                        <w:pPr>
+                          <w:jc w:val="center"/>
+                          <w:rPr>
+                            <w:sz w:val="18"/>
+                            <w:szCs w:val="18"/>
+                          </w:rPr>
+                        </w:pPr>
+                        <w:r>
+                          <w:rPr>
+                            <w:sz w:val="18"/>
+                            <w:szCs w:val="18"/>
+                          </w:rPr>
+                          <w:t>450,00</w:t>
+                        </w:r>
+                      </w:p>
+                    </w:tc>
+                  </w:sdtContent>
+                </w:sdt>
+              </w:tr>
+            </w:sdtContent>
+          </w:sdt>
+        </w:sdtContent>
+      </w:sdt>
       <w:tr>
         <w:tc>
           <w:tcPr>
-            <w:tcW w:w="807" w:type="dxa"/>
-            <w:vAlign w:val="center"/>
+            <w:tcW w:w="13092" w:type="dxa"/>
+            <w:gridSpan w:val="12"/>
+            <w:tcBorders>
+              <w:top w:val="nil"/>
+              <w:left w:val="nil"/>
+              <w:bottom w:val="nil"/>
+              <w:right w:val="single" w:sz="4" w:space="0" w:color="auto"/>
+            </w:tcBorders>
           </w:tcPr>
           <w:p>
             <w:pPr>
               <w:jc w:val="center"/>
               <w:rPr>
                 <w:b/>
-                <w:sz w:val="18"/>
-                <w:szCs w:val="18"/>
+                <w:lang w:val="en-US"/>
               </w:rPr>
             </w:pPr>
           </w:p>
         </w:tc>
-        <w:tc>
-          <w:tcPr>
-            <w:tcW w:w="1061" w:type="dxa"/>
-            <w:vAlign w:val="center"/>
-          </w:tcPr>
-          <w:p>
-            <w:pPr>
-              <w:jc w:val="center"/>
-              <w:rPr>
-                <w:b/>
-                <w:sz w:val="18"/>
-                <w:szCs w:val="18"/>
-              </w:rPr>
-            </w:pPr>
-          </w:p>
-        </w:tc>
-        <w:tc>
-          <w:tcPr>
-            <w:tcW w:w="1061" w:type="dxa"/>
-            <w:vAlign w:val="center"/>
-          </w:tcPr>
-          <w:p>
-            <w:pPr>
-              <w:jc w:val="center"/>
-              <w:rPr>
-                <w:b/>
-                <w:sz w:val="18"/>
-                <w:szCs w:val="18"/>
-              </w:rPr>
-            </w:pPr>
-          </w:p>
-        </w:tc>
-        <w:tc>
-          <w:tcPr>
-            <w:tcW w:w="1079" w:type="dxa"/>
-            <w:vAlign w:val="center"/>
-          </w:tcPr>
-          <w:p>
-            <w:pPr>
-              <w:jc w:val="center"/>
-              <w:rPr>
-                <w:b/>
-                <w:sz w:val="18"/>
-                <w:szCs w:val="18"/>
-              </w:rPr>
-            </w:pPr>
-          </w:p>
-        </w:tc>
-        <w:tc>
-          <w:tcPr>
-            <w:tcW w:w="939" w:type="dxa"/>
-            <w:vAlign w:val="center"/>
-          </w:tcPr>
-          <w:p>
-            <w:pPr>
-              <w:jc w:val="center"/>
-              <w:rPr>
-                <w:b/>
-                <w:sz w:val="18"/>
-                <w:szCs w:val="18"/>
-              </w:rPr>
-            </w:pPr>
-          </w:p>
-        </w:tc>
-        <w:tc>
-          <w:tcPr>
-            <w:tcW w:w="1022" w:type="dxa"/>
-            <w:vAlign w:val="center"/>
-          </w:tcPr>
-          <w:p>
-            <w:pPr>
-              <w:jc w:val="center"/>
-              <w:rPr>
-                <w:b/>
-                <w:sz w:val="18"/>
-                <w:szCs w:val="18"/>
-              </w:rPr>
-            </w:pPr>
-          </w:p>
-        </w:tc>
-        <w:tc>
-          <w:tcPr>
-            <w:tcW w:w="1140" w:type="dxa"/>
-            <w:vAlign w:val="center"/>
-          </w:tcPr>
-          <w:p>
-            <w:pPr>
-              <w:jc w:val="center"/>
-              <w:rPr>
-                <w:b/>
-                <w:sz w:val="18"/>
-                <w:szCs w:val="18"/>
-              </w:rPr>
-            </w:pPr>
-          </w:p>
-        </w:tc>
-        <w:tc>
-          <w:tcPr>
-            <w:tcW w:w="1308" w:type="dxa"/>
-            <w:vAlign w:val="center"/>
-          </w:tcPr>
-          <w:p>
-            <w:pPr>
-              <w:jc w:val="center"/>
-              <w:rPr>
-                <w:b/>
-                <w:sz w:val="18"/>
-                <w:szCs w:val="18"/>
-              </w:rPr>
-            </w:pPr>
-          </w:p>
-        </w:tc>
-        <w:tc>
-          <w:tcPr>
-            <w:tcW w:w="1078" w:type="dxa"/>
-            <w:vAlign w:val="center"/>
-          </w:tcPr>
-          <w:p>
-            <w:pPr>
-              <w:jc w:val="center"/>
-              <w:rPr>
-                <w:b/>
-                <w:sz w:val="18"/>
-                <w:szCs w:val="18"/>
-              </w:rPr>
-            </w:pPr>
-          </w:p>
-        </w:tc>
-        <w:tc>
-          <w:tcPr>
-            <w:tcW w:w="1190" w:type="dxa"/>
-            <w:vAlign w:val="center"/>
-          </w:tcPr>
-          <w:p>
-            <w:pPr>
-              <w:jc w:val="center"/>
-              <w:rPr>
-                <w:b/>
-                <w:sz w:val="18"/>
-                <w:szCs w:val="18"/>
-              </w:rPr>
-            </w:pPr>
-          </w:p>
-        </w:tc>
-        <w:tc>
-          <w:tcPr>
-            <w:tcW w:w="982" w:type="dxa"/>
-            <w:vAlign w:val="center"/>
-          </w:tcPr>
-          <w:p>
-            <w:pPr>
-              <w:jc w:val="center"/>
-              <w:rPr>
-                <w:b/>
-                <w:sz w:val="18"/>
-                <w:szCs w:val="18"/>
-              </w:rPr>
-            </w:pPr>
-          </w:p>
-        </w:tc>
-        <w:tc>
-          <w:tcPr>
-            <w:tcW w:w="1019" w:type="dxa"/>
-            <w:vAlign w:val="center"/>
-          </w:tcPr>
-          <w:p>
-            <w:pPr>
-              <w:jc w:val="center"/>
-              <w:rPr>
-                <w:b/>
-                <w:sz w:val="18"/>
-                <w:szCs w:val="18"/>
-              </w:rPr>
-            </w:pPr>
-          </w:p>
-        </w:tc>
-        <w:tc>
-          <w:tcPr>
-            <w:tcW w:w="984" w:type="dxa"/>
-            <w:vAlign w:val="center"/>
-          </w:tcPr>
-          <w:p>
-            <w:pPr>
-              <w:jc w:val="center"/>
-              <w:rPr>
-                <w:b/>
-                <w:sz w:val="18"/>
-                <w:szCs w:val="18"/>
-              </w:rPr>
-            </w:pPr>
-          </w:p>
-        </w:tc>
+        <w:sdt>
+          <w:sdtPr>
+            <w:rPr>
+              <w:b/>
+              <w:lang w:val="en-US"/>
+            </w:rPr>
+            <w:id w:val="-1837144462"/>
+            <w:placeholder>
+              <w:docPart w:val="DefaultPlaceholder_1081868574"/>
+            </w:placeholder>
+            <w:dataBinding w:prefixMappings="xmlns:ns0='http://www.w3.org/2001/XMLSchema-instance' " w:xpath="/withholding[1]/withheld[1]" w:storeItemID="{06187EE9-6DBA-4F12-85D2-47ADDAF2A1A0}"/>
+            <w:text/>
+          </w:sdtPr>
+          <w:sdtEndPr/>
+          <w:sdtContent>
+            <w:tc>
+              <w:tcPr>
+                <w:tcW w:w="984" w:type="dxa"/>
+                <w:tcBorders>
+                  <w:left w:val="single" w:sz="4" w:space="0" w:color="auto"/>
+                </w:tcBorders>
+              </w:tcPr>
+              <w:p>
+                <w:pPr>
+                  <w:jc w:val="center"/>
+                  <w:rPr>
+                    <w:b/>
+                    <w:lang w:val="en-US"/>
+                  </w:rPr>
+                </w:pPr>
+                <w:r>
+                  <w:rPr>
+                    <w:b/>
+                  </w:rPr>
+                  <w:t>1350,00</w:t>
+                </w:r>
+              </w:p>
+            </w:tc>
+          </w:sdtContent>
+        </w:sdt>
       </w:tr>
     </w:tbl>
-    <w:p/>
+    <w:p>
+      <w:pPr>
+        <w:rPr>
+          <w:lang w:val="en-US"/>
+        </w:rPr>
+      </w:pPr>
+      <w:bookmarkStart w:id="0" w:name="_GoBack"/>
+      <w:bookmarkEnd w:id="0"/>
+    </w:p>
     <w:sectPr>
       <w:headerReference w:type="default" r:id="rId7"/>
       <w:footerReference w:type="default" r:id="rId8"/>
@@ -1654,6 +2875,625 @@
 </w:styles>
 </file>
 
+<file path=word/glossary/document.xml><?xml version="1.0" encoding="utf-8"?>
+<w:glossaryDocument xmlns:wpc="http://schemas.microsoft.com/office/word/2010/wordprocessingCanvas" xmlns:mc="http://schemas.openxmlformats.org/markup-compatibility/2006" xmlns:o="urn:schemas-microsoft-com:office:office" xmlns:r="http://schemas.openxmlformats.org/officeDocument/2006/relationships" xmlns:m="http://schemas.openxmlformats.org/officeDocument/2006/math" xmlns:v="urn:schemas-microsoft-com:vml" xmlns:wp14="http://schemas.microsoft.com/office/word/2010/wordprocessingDrawing" xmlns:wp="http://schemas.openxmlformats.org/drawingml/2006/wordprocessingDrawing" xmlns:w10="urn:schemas-microsoft-com:office:word" xmlns:w="http://schemas.openxmlformats.org/wordprocessingml/2006/main" xmlns:w14="http://schemas.microsoft.com/office/word/2010/wordml" xmlns:w15="http://schemas.microsoft.com/office/word/2012/wordml" xmlns:wpg="http://schemas.microsoft.com/office/word/2010/wordprocessingGroup" xmlns:wpi="http://schemas.microsoft.com/office/word/2010/wordprocessingInk" xmlns:wne="http://schemas.microsoft.com/office/word/2006/wordml" xmlns:wps="http://schemas.microsoft.com/office/word/2010/wordprocessingShape" mc:Ignorable="w14 w15 wp14">
+  <w:docParts>
+    <w:docPart>
+      <w:docPartPr>
+        <w:name w:val="DefaultPlaceholder_1081868574"/>
+        <w:category>
+          <w:name w:val="General"/>
+          <w:gallery w:val="placeholder"/>
+        </w:category>
+        <w:types>
+          <w:type w:val="bbPlcHdr"/>
+        </w:types>
+        <w:behaviors>
+          <w:behavior w:val="content"/>
+        </w:behaviors>
+        <w:guid w:val="{87415804-2B14-4066-B90D-1674523B1E5B}"/>
+      </w:docPartPr>
+      <w:docPartBody>
+        <w:p>
+          <w:r>
+            <w:rPr>
+              <w:rStyle w:val="PlaceholderText"/>
+            </w:rPr>
+            <w:t>Click here to enter text.</w:t>
+          </w:r>
+        </w:p>
+      </w:docPartBody>
+    </w:docPart>
+    <w:docPart>
+      <w:docPartPr>
+        <w:name w:val="DefaultPlaceholder_1081868578"/>
+        <w:category>
+          <w:name w:val="General"/>
+          <w:gallery w:val="placeholder"/>
+        </w:category>
+        <w:types>
+          <w:type w:val="bbPlcHdr"/>
+        </w:types>
+        <w:behaviors>
+          <w:behavior w:val="content"/>
+        </w:behaviors>
+        <w:guid w:val="{0F02E043-EBF3-48B2-8908-6DCBB6AB61AE}"/>
+      </w:docPartPr>
+      <w:docPartBody>
+        <w:p>
+          <w:r>
+            <w:rPr>
+              <w:rStyle w:val="PlaceholderText"/>
+            </w:rPr>
+            <w:t>Enter any content that you want to repeat, including other content controls. You can also insert this control around table rows in order to repeat parts of a table.</w:t>
+          </w:r>
+        </w:p>
+      </w:docPartBody>
+    </w:docPart>
+    <w:docPart>
+      <w:docPartPr>
+        <w:name w:val="D142187059ED40F499FC129A8674B057"/>
+        <w:category>
+          <w:name w:val="General"/>
+          <w:gallery w:val="placeholder"/>
+        </w:category>
+        <w:types>
+          <w:type w:val="bbPlcHdr"/>
+        </w:types>
+        <w:behaviors>
+          <w:behavior w:val="content"/>
+        </w:behaviors>
+        <w:guid w:val="{69CC81C0-DE1D-4F13-BDF3-42F1184A0647}"/>
+      </w:docPartPr>
+      <w:docPartBody>
+        <w:p>
+          <w:pPr>
+            <w:pStyle w:val="D142187059ED40F499FC129A8674B057"/>
+          </w:pPr>
+          <w:r>
+            <w:rPr>
+              <w:rStyle w:val="PlaceholderText"/>
+            </w:rPr>
+            <w:t>Enter any content that you want to repeat, including other content controls. You can also insert this control around table rows in order to repeat parts of a table.</w:t>
+          </w:r>
+        </w:p>
+      </w:docPartBody>
+    </w:docPart>
+  </w:docParts>
+</w:glossaryDocument>
+</file>
+
+<file path=word/glossary/fontTable.xml><?xml version="1.0" encoding="utf-8"?>
+<w:fonts xmlns:mc="http://schemas.openxmlformats.org/markup-compatibility/2006" xmlns:r="http://schemas.openxmlformats.org/officeDocument/2006/relationships" xmlns:w="http://schemas.openxmlformats.org/wordprocessingml/2006/main" xmlns:w14="http://schemas.microsoft.com/office/word/2010/wordml" xmlns:w15="http://schemas.microsoft.com/office/word/2012/wordml" mc:Ignorable="w14 w15">
+  <w:font w:name="Calibri">
+    <w:panose1 w:val="020F0502020204030204"/>
+    <w:charset w:val="00"/>
+    <w:family w:val="swiss"/>
+    <w:pitch w:val="variable"/>
+    <w:sig w:usb0="E00002FF" w:usb1="4000ACFF" w:usb2="00000001" w:usb3="00000000" w:csb0="0000019F" w:csb1="00000000"/>
+  </w:font>
+  <w:font w:name="Times New Roman">
+    <w:panose1 w:val="02020603050405020304"/>
+    <w:charset w:val="00"/>
+    <w:family w:val="roman"/>
+    <w:pitch w:val="variable"/>
+    <w:sig w:usb0="E0002EFF" w:usb1="C0007843" w:usb2="00000009" w:usb3="00000000" w:csb0="000001FF" w:csb1="00000000"/>
+  </w:font>
+  <w:font w:name="Calibri Light">
+    <w:panose1 w:val="020F0302020204030204"/>
+    <w:charset w:val="00"/>
+    <w:family w:val="swiss"/>
+    <w:pitch w:val="variable"/>
+    <w:sig w:usb0="A00002EF" w:usb1="4000207B" w:usb2="00000000" w:usb3="00000000" w:csb0="0000019F" w:csb1="00000000"/>
+  </w:font>
+</w:fonts>
+</file>
+
+<file path=word/glossary/settings.xml><?xml version="1.0" encoding="utf-8"?>
+<w:settings xmlns:mc="http://schemas.openxmlformats.org/markup-compatibility/2006" xmlns:o="urn:schemas-microsoft-com:office:office" xmlns:r="http://schemas.openxmlformats.org/officeDocument/2006/relationships" xmlns:m="http://schemas.openxmlformats.org/officeDocument/2006/math" xmlns:v="urn:schemas-microsoft-com:vml" xmlns:w10="urn:schemas-microsoft-com:office:word" xmlns:w="http://schemas.openxmlformats.org/wordprocessingml/2006/main" xmlns:w14="http://schemas.microsoft.com/office/word/2010/wordml" xmlns:w15="http://schemas.microsoft.com/office/word/2012/wordml" xmlns:sl="http://schemas.openxmlformats.org/schemaLibrary/2006/main" mc:Ignorable="w14 w15">
+  <w:view w:val="normal"/>
+  <w:defaultTabStop w:val="708"/>
+  <w:hyphenationZone w:val="425"/>
+  <w:characterSpacingControl w:val="doNotCompress"/>
+  <w:compat>
+    <w:useFELayout/>
+    <w:compatSetting w:name="compatibilityMode" w:uri="http://schemas.microsoft.com/office/word" w:val="15"/>
+    <w:compatSetting w:name="overrideTableStyleFontSizeAndJustification" w:uri="http://schemas.microsoft.com/office/word" w:val="1"/>
+    <w:compatSetting w:name="enableOpenTypeFeatures" w:uri="http://schemas.microsoft.com/office/word" w:val="1"/>
+    <w:compatSetting w:name="doNotFlipMirrorIndents" w:uri="http://schemas.microsoft.com/office/word" w:val="1"/>
+    <w:compatSetting w:name="differentiateMultirowTableHeaders" w:uri="http://schemas.microsoft.com/office/word" w:val="1"/>
+  </w:compat>
+  <w:rsids>
+    <w:rsidRoot w:val="00007CC6"/>
+    <w:rsid w:val="000016D8"/>
+    <w:rsid w:val="00007CC6"/>
+    <w:rsid w:val="004356BB"/>
+    <w:rsid w:val="009E4CB0"/>
+    <w:rsid w:val="00A3185D"/>
+    <w:rsid w:val="00CE3636"/>
+  </w:rsids>
+  <m:mathPr>
+    <m:mathFont m:val="Cambria Math"/>
+    <m:brkBin m:val="before"/>
+    <m:brkBinSub m:val="--"/>
+    <m:smallFrac m:val="0"/>
+    <m:dispDef/>
+    <m:lMargin m:val="0"/>
+    <m:rMargin m:val="0"/>
+    <m:defJc m:val="centerGroup"/>
+    <m:wrapIndent m:val="1440"/>
+    <m:intLim m:val="subSup"/>
+    <m:naryLim m:val="undOvr"/>
+  </m:mathPr>
+  <w:themeFontLang w:val="es-VE"/>
+  <w:clrSchemeMapping w:bg1="light1" w:t1="dark1" w:bg2="light2" w:t2="dark2" w:accent1="accent1" w:accent2="accent2" w:accent3="accent3" w:accent4="accent4" w:accent5="accent5" w:accent6="accent6" w:hyperlink="hyperlink" w:followedHyperlink="followedHyperlink"/>
+  <w:decimalSymbol w:val=","/>
+  <w:listSeparator w:val=","/>
+  <w15:chartTrackingRefBased/>
+</w:settings>
+</file>
+
+<file path=word/glossary/styles.xml><?xml version="1.0" encoding="utf-8"?>
+<w:styles xmlns:mc="http://schemas.openxmlformats.org/markup-compatibility/2006" xmlns:r="http://schemas.openxmlformats.org/officeDocument/2006/relationships" xmlns:w="http://schemas.openxmlformats.org/wordprocessingml/2006/main" xmlns:w14="http://schemas.microsoft.com/office/word/2010/wordml" xmlns:w15="http://schemas.microsoft.com/office/word/2012/wordml" mc:Ignorable="w14 w15">
+  <w:docDefaults>
+    <w:rPrDefault>
+      <w:rPr>
+        <w:rFonts w:asciiTheme="minorHAnsi" w:eastAsiaTheme="minorEastAsia" w:hAnsiTheme="minorHAnsi" w:cstheme="minorBidi"/>
+        <w:sz w:val="22"/>
+        <w:szCs w:val="22"/>
+        <w:lang w:val="es-VE" w:eastAsia="es-VE" w:bidi="ar-SA"/>
+      </w:rPr>
+    </w:rPrDefault>
+    <w:pPrDefault>
+      <w:pPr>
+        <w:spacing w:after="160" w:line="259" w:lineRule="auto"/>
+      </w:pPr>
+    </w:pPrDefault>
+  </w:docDefaults>
+  <w:latentStyles w:defLockedState="0" w:defUIPriority="99" w:defSemiHidden="0" w:defUnhideWhenUsed="0" w:defQFormat="0" w:count="371">
+    <w:lsdException w:name="Normal" w:uiPriority="0" w:qFormat="1"/>
+    <w:lsdException w:name="heading 1" w:uiPriority="9" w:qFormat="1"/>
+    <w:lsdException w:name="heading 2" w:semiHidden="1" w:uiPriority="9" w:unhideWhenUsed="1" w:qFormat="1"/>
+    <w:lsdException w:name="heading 3" w:semiHidden="1" w:uiPriority="9" w:unhideWhenUsed="1" w:qFormat="1"/>
+    <w:lsdException w:name="heading 4" w:semiHidden="1" w:uiPriority="9" w:unhideWhenUsed="1" w:qFormat="1"/>
+    <w:lsdException w:name="heading 5" w:semiHidden="1" w:uiPriority="9" w:unhideWhenUsed="1" w:qFormat="1"/>
+    <w:lsdException w:name="heading 6" w:semiHidden="1" w:uiPriority="9" w:unhideWhenUsed="1" w:qFormat="1"/>
+    <w:lsdException w:name="heading 7" w:semiHidden="1" w:uiPriority="9" w:unhideWhenUsed="1" w:qFormat="1"/>
+    <w:lsdException w:name="heading 8" w:semiHidden="1" w:uiPriority="9" w:unhideWhenUsed="1" w:qFormat="1"/>
+    <w:lsdException w:name="heading 9" w:semiHidden="1" w:uiPriority="9" w:unhideWhenUsed="1" w:qFormat="1"/>
+    <w:lsdException w:name="index 1" w:semiHidden="1" w:unhideWhenUsed="1"/>
+    <w:lsdException w:name="index 2" w:semiHidden="1" w:unhideWhenUsed="1"/>
+    <w:lsdException w:name="index 3" w:semiHidden="1" w:unhideWhenUsed="1"/>
+    <w:lsdException w:name="index 4" w:semiHidden="1" w:unhideWhenUsed="1"/>
+    <w:lsdException w:name="index 5" w:semiHidden="1" w:unhideWhenUsed="1"/>
+    <w:lsdException w:name="index 6" w:semiHidden="1" w:unhideWhenUsed="1"/>
+    <w:lsdException w:name="index 7" w:semiHidden="1" w:unhideWhenUsed="1"/>
+    <w:lsdException w:name="index 8" w:semiHidden="1" w:unhideWhenUsed="1"/>
+    <w:lsdException w:name="index 9" w:semiHidden="1" w:unhideWhenUsed="1"/>
+    <w:lsdException w:name="toc 1" w:semiHidden="1" w:uiPriority="39" w:unhideWhenUsed="1"/>
+    <w:lsdException w:name="toc 2" w:semiHidden="1" w:uiPriority="39" w:unhideWhenUsed="1"/>
+    <w:lsdException w:name="toc 3" w:semiHidden="1" w:uiPriority="39" w:unhideWhenUsed="1"/>
+    <w:lsdException w:name="toc 4" w:semiHidden="1" w:uiPriority="39" w:unhideWhenUsed="1"/>
+    <w:lsdException w:name="toc 5" w:semiHidden="1" w:uiPriority="39" w:unhideWhenUsed="1"/>
+    <w:lsdException w:name="toc 6" w:semiHidden="1" w:uiPriority="39" w:unhideWhenUsed="1"/>
+    <w:lsdException w:name="toc 7" w:semiHidden="1" w:uiPriority="39" w:unhideWhenUsed="1"/>
+    <w:lsdException w:name="toc 8" w:semiHidden="1" w:uiPriority="39" w:unhideWhenUsed="1"/>
+    <w:lsdException w:name="toc 9" w:semiHidden="1" w:uiPriority="39" w:unhideWhenUsed="1"/>
+    <w:lsdException w:name="Normal Indent" w:semiHidden="1" w:unhideWhenUsed="1"/>
+    <w:lsdException w:name="footnote text" w:semiHidden="1" w:unhideWhenUsed="1"/>
+    <w:lsdException w:name="annotation text" w:semiHidden="1" w:unhideWhenUsed="1"/>
+    <w:lsdException w:name="header" w:semiHidden="1" w:unhideWhenUsed="1"/>
+    <w:lsdException w:name="footer" w:semiHidden="1" w:unhideWhenUsed="1"/>
+    <w:lsdException w:name="index heading" w:semiHidden="1" w:unhideWhenUsed="1"/>
+    <w:lsdException w:name="caption" w:semiHidden="1" w:uiPriority="35" w:unhideWhenUsed="1" w:qFormat="1"/>
+    <w:lsdException w:name="table of figures" w:semiHidden="1" w:unhideWhenUsed="1"/>
+    <w:lsdException w:name="envelope address" w:semiHidden="1" w:unhideWhenUsed="1"/>
+    <w:lsdException w:name="envelope return" w:semiHidden="1" w:unhideWhenUsed="1"/>
+    <w:lsdException w:name="footnote reference" w:semiHidden="1" w:unhideWhenUsed="1"/>
+    <w:lsdException w:name="annotation reference" w:semiHidden="1" w:unhideWhenUsed="1"/>
+    <w:lsdException w:name="line number" w:semiHidden="1" w:unhideWhenUsed="1"/>
+    <w:lsdException w:name="page number" w:semiHidden="1" w:unhideWhenUsed="1"/>
+    <w:lsdException w:name="endnote reference" w:semiHidden="1" w:unhideWhenUsed="1"/>
+    <w:lsdException w:name="endnote text" w:semiHidden="1" w:unhideWhenUsed="1"/>
+    <w:lsdException w:name="table of authorities" w:semiHidden="1" w:unhideWhenUsed="1"/>
+    <w:lsdException w:name="macro" w:semiHidden="1" w:unhideWhenUsed="1"/>
+    <w:lsdException w:name="toa heading" w:semiHidden="1" w:unhideWhenUsed="1"/>
+    <w:lsdException w:name="List" w:semiHidden="1" w:unhideWhenUsed="1"/>
+    <w:lsdException w:name="List Bullet" w:semiHidden="1" w:unhideWhenUsed="1"/>
+    <w:lsdException w:name="List Number" w:semiHidden="1" w:unhideWhenUsed="1"/>
+    <w:lsdException w:name="List 2" w:semiHidden="1" w:unhideWhenUsed="1"/>
+    <w:lsdException w:name="List 3" w:semiHidden="1" w:unhideWhenUsed="1"/>
+    <w:lsdException w:name="List 4" w:semiHidden="1" w:unhideWhenUsed="1"/>
+    <w:lsdException w:name="List 5" w:semiHidden="1" w:unhideWhenUsed="1"/>
+    <w:lsdException w:name="List Bullet 2" w:semiHidden="1" w:unhideWhenUsed="1"/>
+    <w:lsdException w:name="List Bullet 3" w:semiHidden="1" w:unhideWhenUsed="1"/>
+    <w:lsdException w:name="List Bullet 4" w:semiHidden="1" w:unhideWhenUsed="1"/>
+    <w:lsdException w:name="List Bullet 5" w:semiHidden="1" w:unhideWhenUsed="1"/>
+    <w:lsdException w:name="List Number 2" w:semiHidden="1" w:unhideWhenUsed="1"/>
+    <w:lsdException w:name="List Number 3" w:semiHidden="1" w:unhideWhenUsed="1"/>
+    <w:lsdException w:name="List Number 4" w:semiHidden="1" w:unhideWhenUsed="1"/>
+    <w:lsdException w:name="List Number 5" w:semiHidden="1" w:unhideWhenUsed="1"/>
+    <w:lsdException w:name="Title" w:uiPriority="10" w:qFormat="1"/>
+    <w:lsdException w:name="Closing" w:semiHidden="1" w:unhideWhenUsed="1"/>
+    <w:lsdException w:name="Signature" w:semiHidden="1" w:unhideWhenUsed="1"/>
+    <w:lsdException w:name="Default Paragraph Font" w:semiHidden="1" w:uiPriority="1" w:unhideWhenUsed="1"/>
+    <w:lsdException w:name="Body Text" w:semiHidden="1" w:unhideWhenUsed="1"/>
+    <w:lsdException w:name="Body Text Indent" w:semiHidden="1" w:unhideWhenUsed="1"/>
+    <w:lsdException w:name="List Continue" w:semiHidden="1" w:unhideWhenUsed="1"/>
+    <w:lsdException w:name="List Continue 2" w:semiHidden="1" w:unhideWhenUsed="1"/>
+    <w:lsdException w:name="List Continue 3" w:semiHidden="1" w:unhideWhenUsed="1"/>
+    <w:lsdException w:name="List Continue 4" w:semiHidden="1" w:unhideWhenUsed="1"/>
+    <w:lsdException w:name="List Continue 5" w:semiHidden="1" w:unhideWhenUsed="1"/>
+    <w:lsdException w:name="Message Header" w:semiHidden="1" w:unhideWhenUsed="1"/>
+    <w:lsdException w:name="Subtitle" w:uiPriority="11" w:qFormat="1"/>
+    <w:lsdException w:name="Salutation" w:semiHidden="1" w:unhideWhenUsed="1"/>
+    <w:lsdException w:name="Date" w:semiHidden="1" w:unhideWhenUsed="1"/>
+    <w:lsdException w:name="Body Text First Indent" w:semiHidden="1" w:unhideWhenUsed="1"/>
+    <w:lsdException w:name="Body Text First Indent 2" w:semiHidden="1" w:unhideWhenUsed="1"/>
+    <w:lsdException w:name="Note Heading" w:semiHidden="1" w:unhideWhenUsed="1"/>
+    <w:lsdException w:name="Body Text 2" w:semiHidden="1" w:unhideWhenUsed="1"/>
+    <w:lsdException w:name="Body Text 3" w:semiHidden="1" w:unhideWhenUsed="1"/>
+    <w:lsdException w:name="Body Text Indent 2" w:semiHidden="1" w:unhideWhenUsed="1"/>
+    <w:lsdException w:name="Body Text Indent 3" w:semiHidden="1" w:unhideWhenUsed="1"/>
+    <w:lsdException w:name="Block Text" w:semiHidden="1" w:unhideWhenUsed="1"/>
+    <w:lsdException w:name="Hyperlink" w:semiHidden="1" w:unhideWhenUsed="1"/>
+    <w:lsdException w:name="FollowedHyperlink" w:semiHidden="1" w:unhideWhenUsed="1"/>
+    <w:lsdException w:name="Strong" w:uiPriority="22" w:qFormat="1"/>
+    <w:lsdException w:name="Emphasis" w:uiPriority="20" w:qFormat="1"/>
+    <w:lsdException w:name="Document Map" w:semiHidden="1" w:unhideWhenUsed="1"/>
+    <w:lsdException w:name="Plain Text" w:semiHidden="1" w:unhideWhenUsed="1"/>
+    <w:lsdException w:name="E-mail Signature" w:semiHidden="1" w:unhideWhenUsed="1"/>
+    <w:lsdException w:name="HTML Top of Form" w:semiHidden="1" w:unhideWhenUsed="1"/>
+    <w:lsdException w:name="HTML Bottom of Form" w:semiHidden="1" w:unhideWhenUsed="1"/>
+    <w:lsdException w:name="Normal (Web)" w:semiHidden="1" w:unhideWhenUsed="1"/>
+    <w:lsdException w:name="HTML Acronym" w:semiHidden="1" w:unhideWhenUsed="1"/>
+    <w:lsdException w:name="HTML Address" w:semiHidden="1" w:unhideWhenUsed="1"/>
+    <w:lsdException w:name="HTML Cite" w:semiHidden="1" w:unhideWhenUsed="1"/>
+    <w:lsdException w:name="HTML Code" w:semiHidden="1" w:unhideWhenUsed="1"/>
+    <w:lsdException w:name="HTML Definition" w:semiHidden="1" w:unhideWhenUsed="1"/>
+    <w:lsdException w:name="HTML Keyboard" w:semiHidden="1" w:unhideWhenUsed="1"/>
+    <w:lsdException w:name="HTML Preformatted" w:semiHidden="1" w:unhideWhenUsed="1"/>
+    <w:lsdException w:name="HTML Sample" w:semiHidden="1" w:unhideWhenUsed="1"/>
+    <w:lsdException w:name="HTML Typewriter" w:semiHidden="1" w:unhideWhenUsed="1"/>
+    <w:lsdException w:name="HTML Variable" w:semiHidden="1" w:unhideWhenUsed="1"/>
+    <w:lsdException w:name="Normal Table" w:semiHidden="1" w:unhideWhenUsed="1"/>
+    <w:lsdException w:name="annotation subject" w:semiHidden="1" w:unhideWhenUsed="1"/>
+    <w:lsdException w:name="No List" w:semiHidden="1" w:unhideWhenUsed="1"/>
+    <w:lsdException w:name="Outline List 1" w:semiHidden="1" w:unhideWhenUsed="1"/>
+    <w:lsdException w:name="Outline List 2" w:semiHidden="1" w:unhideWhenUsed="1"/>
+    <w:lsdException w:name="Outline List 3" w:semiHidden="1" w:unhideWhenUsed="1"/>
+    <w:lsdException w:name="Table Simple 1" w:semiHidden="1" w:unhideWhenUsed="1"/>
+    <w:lsdException w:name="Table Simple 2" w:semiHidden="1" w:unhideWhenUsed="1"/>
+    <w:lsdException w:name="Table Simple 3" w:semiHidden="1" w:unhideWhenUsed="1"/>
+    <w:lsdException w:name="Table Classic 1" w:semiHidden="1" w:unhideWhenUsed="1"/>
+    <w:lsdException w:name="Table Classic 2" w:semiHidden="1" w:unhideWhenUsed="1"/>
+    <w:lsdException w:name="Table Classic 3" w:semiHidden="1" w:unhideWhenUsed="1"/>
+    <w:lsdException w:name="Table Classic 4" w:semiHidden="1" w:unhideWhenUsed="1"/>
+    <w:lsdException w:name="Table Colorful 1" w:semiHidden="1" w:unhideWhenUsed="1"/>
+    <w:lsdException w:name="Table Colorful 2" w:semiHidden="1" w:unhideWhenUsed="1"/>
+    <w:lsdException w:name="Table Colorful 3" w:semiHidden="1" w:unhideWhenUsed="1"/>
+    <w:lsdException w:name="Table Columns 1" w:semiHidden="1" w:unhideWhenUsed="1"/>
+    <w:lsdException w:name="Table Columns 2" w:semiHidden="1" w:unhideWhenUsed="1"/>
+    <w:lsdException w:name="Table Columns 3" w:semiHidden="1" w:unhideWhenUsed="1"/>
+    <w:lsdException w:name="Table Columns 4" w:semiHidden="1" w:unhideWhenUsed="1"/>
+    <w:lsdException w:name="Table Columns 5" w:semiHidden="1" w:unhideWhenUsed="1"/>
+    <w:lsdException w:name="Table Grid 1" w:semiHidden="1" w:unhideWhenUsed="1"/>
+    <w:lsdException w:name="Table Grid 2" w:semiHidden="1" w:unhideWhenUsed="1"/>
+    <w:lsdException w:name="Table Grid 3" w:semiHidden="1" w:unhideWhenUsed="1"/>
+    <w:lsdException w:name="Table Grid 4" w:semiHidden="1" w:unhideWhenUsed="1"/>
+    <w:lsdException w:name="Table Grid 5" w:semiHidden="1" w:unhideWhenUsed="1"/>
+    <w:lsdException w:name="Table Grid 6" w:semiHidden="1" w:unhideWhenUsed="1"/>
+    <w:lsdException w:name="Table Grid 7" w:semiHidden="1" w:unhideWhenUsed="1"/>
+    <w:lsdException w:name="Table Grid 8" w:semiHidden="1" w:unhideWhenUsed="1"/>
+    <w:lsdException w:name="Table List 1" w:semiHidden="1" w:unhideWhenUsed="1"/>
+    <w:lsdException w:name="Table List 2" w:semiHidden="1" w:unhideWhenUsed="1"/>
+    <w:lsdException w:name="Table List 3" w:semiHidden="1" w:unhideWhenUsed="1"/>
+    <w:lsdException w:name="Table List 4" w:semiHidden="1" w:unhideWhenUsed="1"/>
+    <w:lsdException w:name="Table List 5" w:semiHidden="1" w:unhideWhenUsed="1"/>
+    <w:lsdException w:name="Table List 6" w:semiHidden="1" w:unhideWhenUsed="1"/>
+    <w:lsdException w:name="Table List 7" w:semiHidden="1" w:unhideWhenUsed="1"/>
+    <w:lsdException w:name="Table List 8" w:semiHidden="1" w:unhideWhenUsed="1"/>
+    <w:lsdException w:name="Table 3D effects 1" w:semiHidden="1" w:unhideWhenUsed="1"/>
+    <w:lsdException w:name="Table 3D effects 2" w:semiHidden="1" w:unhideWhenUsed="1"/>
+    <w:lsdException w:name="Table 3D effects 3" w:semiHidden="1" w:unhideWhenUsed="1"/>
+    <w:lsdException w:name="Table Contemporary" w:semiHidden="1" w:unhideWhenUsed="1"/>
+    <w:lsdException w:name="Table Elegant" w:semiHidden="1" w:unhideWhenUsed="1"/>
+    <w:lsdException w:name="Table Professional" w:semiHidden="1" w:unhideWhenUsed="1"/>
+    <w:lsdException w:name="Table Subtle 1" w:semiHidden="1" w:unhideWhenUsed="1"/>
+    <w:lsdException w:name="Table Subtle 2" w:semiHidden="1" w:unhideWhenUsed="1"/>
+    <w:lsdException w:name="Table Web 1" w:semiHidden="1" w:unhideWhenUsed="1"/>
+    <w:lsdException w:name="Table Web 2" w:semiHidden="1" w:unhideWhenUsed="1"/>
+    <w:lsdException w:name="Table Web 3" w:semiHidden="1" w:unhideWhenUsed="1"/>
+    <w:lsdException w:name="Balloon Text" w:semiHidden="1" w:unhideWhenUsed="1"/>
+    <w:lsdException w:name="Table Grid" w:uiPriority="39"/>
+    <w:lsdException w:name="Table Theme" w:semiHidden="1" w:unhideWhenUsed="1"/>
+    <w:lsdException w:name="Placeholder Text" w:semiHidden="1"/>
+    <w:lsdException w:name="No Spacing" w:uiPriority="1" w:qFormat="1"/>
+    <w:lsdException w:name="Light Shading" w:uiPriority="60"/>
+    <w:lsdException w:name="Light List" w:uiPriority="61"/>
+    <w:lsdException w:name="Light Grid" w:uiPriority="62"/>
+    <w:lsdException w:name="Medium Shading 1" w:uiPriority="63"/>
+    <w:lsdException w:name="Medium Shading 2" w:uiPriority="64"/>
+    <w:lsdException w:name="Medium List 1" w:uiPriority="65"/>
+    <w:lsdException w:name="Medium List 2" w:uiPriority="66"/>
+    <w:lsdException w:name="Medium Grid 1" w:uiPriority="67"/>
+    <w:lsdException w:name="Medium Grid 2" w:uiPriority="68"/>
+    <w:lsdException w:name="Medium Grid 3" w:uiPriority="69"/>
+    <w:lsdException w:name="Dark List" w:uiPriority="70"/>
+    <w:lsdException w:name="Colorful Shading" w:uiPriority="71"/>
+    <w:lsdException w:name="Colorful List" w:uiPriority="72"/>
+    <w:lsdException w:name="Colorful Grid" w:uiPriority="73"/>
+    <w:lsdException w:name="Light Shading Accent 1" w:uiPriority="60"/>
+    <w:lsdException w:name="Light List Accent 1" w:uiPriority="61"/>
+    <w:lsdException w:name="Light Grid Accent 1" w:uiPriority="62"/>
+    <w:lsdException w:name="Medium Shading 1 Accent 1" w:uiPriority="63"/>
+    <w:lsdException w:name="Medium Shading 2 Accent 1" w:uiPriority="64"/>
+    <w:lsdException w:name="Medium List 1 Accent 1" w:uiPriority="65"/>
+    <w:lsdException w:name="Revision" w:semiHidden="1"/>
+    <w:lsdException w:name="List Paragraph" w:uiPriority="34" w:qFormat="1"/>
+    <w:lsdException w:name="Quote" w:uiPriority="29" w:qFormat="1"/>
+    <w:lsdException w:name="Intense Quote" w:uiPriority="30" w:qFormat="1"/>
+    <w:lsdException w:name="Medium List 2 Accent 1" w:uiPriority="66"/>
+    <w:lsdException w:name="Medium Grid 1 Accent 1" w:uiPriority="67"/>
+    <w:lsdException w:name="Medium Grid 2 Accent 1" w:uiPriority="68"/>
+    <w:lsdException w:name="Medium Grid 3 Accent 1" w:uiPriority="69"/>
+    <w:lsdException w:name="Dark List Accent 1" w:uiPriority="70"/>
+    <w:lsdException w:name="Colorful Shading Accent 1" w:uiPriority="71"/>
+    <w:lsdException w:name="Colorful List Accent 1" w:uiPriority="72"/>
+    <w:lsdException w:name="Colorful Grid Accent 1" w:uiPriority="73"/>
+    <w:lsdException w:name="Light Shading Accent 2" w:uiPriority="60"/>
+    <w:lsdException w:name="Light List Accent 2" w:uiPriority="61"/>
+    <w:lsdException w:name="Light Grid Accent 2" w:uiPriority="62"/>
+    <w:lsdException w:name="Medium Shading 1 Accent 2" w:uiPriority="63"/>
+    <w:lsdException w:name="Medium Shading 2 Accent 2" w:uiPriority="64"/>
+    <w:lsdException w:name="Medium List 1 Accent 2" w:uiPriority="65"/>
+    <w:lsdException w:name="Medium List 2 Accent 2" w:uiPriority="66"/>
+    <w:lsdException w:name="Medium Grid 1 Accent 2" w:uiPriority="67"/>
+    <w:lsdException w:name="Medium Grid 2 Accent 2" w:uiPriority="68"/>
+    <w:lsdException w:name="Medium Grid 3 Accent 2" w:uiPriority="69"/>
+    <w:lsdException w:name="Dark List Accent 2" w:uiPriority="70"/>
+    <w:lsdException w:name="Colorful Shading Accent 2" w:uiPriority="71"/>
+    <w:lsdException w:name="Colorful List Accent 2" w:uiPriority="72"/>
+    <w:lsdException w:name="Colorful Grid Accent 2" w:uiPriority="73"/>
+    <w:lsdException w:name="Light Shading Accent 3" w:uiPriority="60"/>
+    <w:lsdException w:name="Light List Accent 3" w:uiPriority="61"/>
+    <w:lsdException w:name="Light Grid Accent 3" w:uiPriority="62"/>
+    <w:lsdException w:name="Medium Shading 1 Accent 3" w:uiPriority="63"/>
+    <w:lsdException w:name="Medium Shading 2 Accent 3" w:uiPriority="64"/>
+    <w:lsdException w:name="Medium List 1 Accent 3" w:uiPriority="65"/>
+    <w:lsdException w:name="Medium List 2 Accent 3" w:uiPriority="66"/>
+    <w:lsdException w:name="Medium Grid 1 Accent 3" w:uiPriority="67"/>
+    <w:lsdException w:name="Medium Grid 2 Accent 3" w:uiPriority="68"/>
+    <w:lsdException w:name="Medium Grid 3 Accent 3" w:uiPriority="69"/>
+    <w:lsdException w:name="Dark List Accent 3" w:uiPriority="70"/>
+    <w:lsdException w:name="Colorful Shading Accent 3" w:uiPriority="71"/>
+    <w:lsdException w:name="Colorful List Accent 3" w:uiPriority="72"/>
+    <w:lsdException w:name="Colorful Grid Accent 3" w:uiPriority="73"/>
+    <w:lsdException w:name="Light Shading Accent 4" w:uiPriority="60"/>
+    <w:lsdException w:name="Light List Accent 4" w:uiPriority="61"/>
+    <w:lsdException w:name="Light Grid Accent 4" w:uiPriority="62"/>
+    <w:lsdException w:name="Medium Shading 1 Accent 4" w:uiPriority="63"/>
+    <w:lsdException w:name="Medium Shading 2 Accent 4" w:uiPriority="64"/>
+    <w:lsdException w:name="Medium List 1 Accent 4" w:uiPriority="65"/>
+    <w:lsdException w:name="Medium List 2 Accent 4" w:uiPriority="66"/>
+    <w:lsdException w:name="Medium Grid 1 Accent 4" w:uiPriority="67"/>
+    <w:lsdException w:name="Medium Grid 2 Accent 4" w:uiPriority="68"/>
+    <w:lsdException w:name="Medium Grid 3 Accent 4" w:uiPriority="69"/>
+    <w:lsdException w:name="Dark List Accent 4" w:uiPriority="70"/>
+    <w:lsdException w:name="Colorful Shading Accent 4" w:uiPriority="71"/>
+    <w:lsdException w:name="Colorful List Accent 4" w:uiPriority="72"/>
+    <w:lsdException w:name="Colorful Grid Accent 4" w:uiPriority="73"/>
+    <w:lsdException w:name="Light Shading Accent 5" w:uiPriority="60"/>
+    <w:lsdException w:name="Light List Accent 5" w:uiPriority="61"/>
+    <w:lsdException w:name="Light Grid Accent 5" w:uiPriority="62"/>
+    <w:lsdException w:name="Medium Shading 1 Accent 5" w:uiPriority="63"/>
+    <w:lsdException w:name="Medium Shading 2 Accent 5" w:uiPriority="64"/>
+    <w:lsdException w:name="Medium List 1 Accent 5" w:uiPriority="65"/>
+    <w:lsdException w:name="Medium List 2 Accent 5" w:uiPriority="66"/>
+    <w:lsdException w:name="Medium Grid 1 Accent 5" w:uiPriority="67"/>
+    <w:lsdException w:name="Medium Grid 2 Accent 5" w:uiPriority="68"/>
+    <w:lsdException w:name="Medium Grid 3 Accent 5" w:uiPriority="69"/>
+    <w:lsdException w:name="Dark List Accent 5" w:uiPriority="70"/>
+    <w:lsdException w:name="Colorful Shading Accent 5" w:uiPriority="71"/>
+    <w:lsdException w:name="Colorful List Accent 5" w:uiPriority="72"/>
+    <w:lsdException w:name="Colorful Grid Accent 5" w:uiPriority="73"/>
+    <w:lsdException w:name="Light Shading Accent 6" w:uiPriority="60"/>
+    <w:lsdException w:name="Light List Accent 6" w:uiPriority="61"/>
+    <w:lsdException w:name="Light Grid Accent 6" w:uiPriority="62"/>
+    <w:lsdException w:name="Medium Shading 1 Accent 6" w:uiPriority="63"/>
+    <w:lsdException w:name="Medium Shading 2 Accent 6" w:uiPriority="64"/>
+    <w:lsdException w:name="Medium List 1 Accent 6" w:uiPriority="65"/>
+    <w:lsdException w:name="Medium List 2 Accent 6" w:uiPriority="66"/>
+    <w:lsdException w:name="Medium Grid 1 Accent 6" w:uiPriority="67"/>
+    <w:lsdException w:name="Medium Grid 2 Accent 6" w:uiPriority="68"/>
+    <w:lsdException w:name="Medium Grid 3 Accent 6" w:uiPriority="69"/>
+    <w:lsdException w:name="Dark List Accent 6" w:uiPriority="70"/>
+    <w:lsdException w:name="Colorful Shading Accent 6" w:uiPriority="71"/>
+    <w:lsdException w:name="Colorful List Accent 6" w:uiPriority="72"/>
+    <w:lsdException w:name="Colorful Grid Accent 6" w:uiPriority="73"/>
+    <w:lsdException w:name="Subtle Emphasis" w:uiPriority="19" w:qFormat="1"/>
+    <w:lsdException w:name="Intense Emphasis" w:uiPriority="21" w:qFormat="1"/>
+    <w:lsdException w:name="Subtle Reference" w:uiPriority="31" w:qFormat="1"/>
+    <w:lsdException w:name="Intense Reference" w:uiPriority="32" w:qFormat="1"/>
+    <w:lsdException w:name="Book Title" w:uiPriority="33" w:qFormat="1"/>
+    <w:lsdException w:name="Bibliography" w:semiHidden="1" w:uiPriority="37" w:unhideWhenUsed="1"/>
+    <w:lsdException w:name="TOC Heading" w:semiHidden="1" w:uiPriority="39" w:unhideWhenUsed="1" w:qFormat="1"/>
+    <w:lsdException w:name="Plain Table 1" w:uiPriority="41"/>
+    <w:lsdException w:name="Plain Table 2" w:uiPriority="42"/>
+    <w:lsdException w:name="Plain Table 3" w:uiPriority="43"/>
+    <w:lsdException w:name="Plain Table 4" w:uiPriority="44"/>
+    <w:lsdException w:name="Plain Table 5" w:uiPriority="45"/>
+    <w:lsdException w:name="Grid Table Light" w:uiPriority="40"/>
+    <w:lsdException w:name="Grid Table 1 Light" w:uiPriority="46"/>
+    <w:lsdException w:name="Grid Table 2" w:uiPriority="47"/>
+    <w:lsdException w:name="Grid Table 3" w:uiPriority="48"/>
+    <w:lsdException w:name="Grid Table 4" w:uiPriority="49"/>
+    <w:lsdException w:name="Grid Table 5 Dark" w:uiPriority="50"/>
+    <w:lsdException w:name="Grid Table 6 Colorful" w:uiPriority="51"/>
+    <w:lsdException w:name="Grid Table 7 Colorful" w:uiPriority="52"/>
+    <w:lsdException w:name="Grid Table 1 Light Accent 1" w:uiPriority="46"/>
+    <w:lsdException w:name="Grid Table 2 Accent 1" w:uiPriority="47"/>
+    <w:lsdException w:name="Grid Table 3 Accent 1" w:uiPriority="48"/>
+    <w:lsdException w:name="Grid Table 4 Accent 1" w:uiPriority="49"/>
+    <w:lsdException w:name="Grid Table 5 Dark Accent 1" w:uiPriority="50"/>
+    <w:lsdException w:name="Grid Table 6 Colorful Accent 1" w:uiPriority="51"/>
+    <w:lsdException w:name="Grid Table 7 Colorful Accent 1" w:uiPriority="52"/>
+    <w:lsdException w:name="Grid Table 1 Light Accent 2" w:uiPriority="46"/>
+    <w:lsdException w:name="Grid Table 2 Accent 2" w:uiPriority="47"/>
+    <w:lsdException w:name="Grid Table 3 Accent 2" w:uiPriority="48"/>
+    <w:lsdException w:name="Grid Table 4 Accent 2" w:uiPriority="49"/>
+    <w:lsdException w:name="Grid Table 5 Dark Accent 2" w:uiPriority="50"/>
+    <w:lsdException w:name="Grid Table 6 Colorful Accent 2" w:uiPriority="51"/>
+    <w:lsdException w:name="Grid Table 7 Colorful Accent 2" w:uiPriority="52"/>
+    <w:lsdException w:name="Grid Table 1 Light Accent 3" w:uiPriority="46"/>
+    <w:lsdException w:name="Grid Table 2 Accent 3" w:uiPriority="47"/>
+    <w:lsdException w:name="Grid Table 3 Accent 3" w:uiPriority="48"/>
+    <w:lsdException w:name="Grid Table 4 Accent 3" w:uiPriority="49"/>
+    <w:lsdException w:name="Grid Table 5 Dark Accent 3" w:uiPriority="50"/>
+    <w:lsdException w:name="Grid Table 6 Colorful Accent 3" w:uiPriority="51"/>
+    <w:lsdException w:name="Grid Table 7 Colorful Accent 3" w:uiPriority="52"/>
+    <w:lsdException w:name="Grid Table 1 Light Accent 4" w:uiPriority="46"/>
+    <w:lsdException w:name="Grid Table 2 Accent 4" w:uiPriority="47"/>
+    <w:lsdException w:name="Grid Table 3 Accent 4" w:uiPriority="48"/>
+    <w:lsdException w:name="Grid Table 4 Accent 4" w:uiPriority="49"/>
+    <w:lsdException w:name="Grid Table 5 Dark Accent 4" w:uiPriority="50"/>
+    <w:lsdException w:name="Grid Table 6 Colorful Accent 4" w:uiPriority="51"/>
+    <w:lsdException w:name="Grid Table 7 Colorful Accent 4" w:uiPriority="52"/>
+    <w:lsdException w:name="Grid Table 1 Light Accent 5" w:uiPriority="46"/>
+    <w:lsdException w:name="Grid Table 2 Accent 5" w:uiPriority="47"/>
+    <w:lsdException w:name="Grid Table 3 Accent 5" w:uiPriority="48"/>
+    <w:lsdException w:name="Grid Table 4 Accent 5" w:uiPriority="49"/>
+    <w:lsdException w:name="Grid Table 5 Dark Accent 5" w:uiPriority="50"/>
+    <w:lsdException w:name="Grid Table 6 Colorful Accent 5" w:uiPriority="51"/>
+    <w:lsdException w:name="Grid Table 7 Colorful Accent 5" w:uiPriority="52"/>
+    <w:lsdException w:name="Grid Table 1 Light Accent 6" w:uiPriority="46"/>
+    <w:lsdException w:name="Grid Table 2 Accent 6" w:uiPriority="47"/>
+    <w:lsdException w:name="Grid Table 3 Accent 6" w:uiPriority="48"/>
+    <w:lsdException w:name="Grid Table 4 Accent 6" w:uiPriority="49"/>
+    <w:lsdException w:name="Grid Table 5 Dark Accent 6" w:uiPriority="50"/>
+    <w:lsdException w:name="Grid Table 6 Colorful Accent 6" w:uiPriority="51"/>
+    <w:lsdException w:name="Grid Table 7 Colorful Accent 6" w:uiPriority="52"/>
+    <w:lsdException w:name="List Table 1 Light" w:uiPriority="46"/>
+    <w:lsdException w:name="List Table 2" w:uiPriority="47"/>
+    <w:lsdException w:name="List Table 3" w:uiPriority="48"/>
+    <w:lsdException w:name="List Table 4" w:uiPriority="49"/>
+    <w:lsdException w:name="List Table 5 Dark" w:uiPriority="50"/>
+    <w:lsdException w:name="List Table 6 Colorful" w:uiPriority="51"/>
+    <w:lsdException w:name="List Table 7 Colorful" w:uiPriority="52"/>
+    <w:lsdException w:name="List Table 1 Light Accent 1" w:uiPriority="46"/>
+    <w:lsdException w:name="List Table 2 Accent 1" w:uiPriority="47"/>
+    <w:lsdException w:name="List Table 3 Accent 1" w:uiPriority="48"/>
+    <w:lsdException w:name="List Table 4 Accent 1" w:uiPriority="49"/>
+    <w:lsdException w:name="List Table 5 Dark Accent 1" w:uiPriority="50"/>
+    <w:lsdException w:name="List Table 6 Colorful Accent 1" w:uiPriority="51"/>
+    <w:lsdException w:name="List Table 7 Colorful Accent 1" w:uiPriority="52"/>
+    <w:lsdException w:name="List Table 1 Light Accent 2" w:uiPriority="46"/>
+    <w:lsdException w:name="List Table 2 Accent 2" w:uiPriority="47"/>
+    <w:lsdException w:name="List Table 3 Accent 2" w:uiPriority="48"/>
+    <w:lsdException w:name="List Table 4 Accent 2" w:uiPriority="49"/>
+    <w:lsdException w:name="List Table 5 Dark Accent 2" w:uiPriority="50"/>
+    <w:lsdException w:name="List Table 6 Colorful Accent 2" w:uiPriority="51"/>
+    <w:lsdException w:name="List Table 7 Colorful Accent 2" w:uiPriority="52"/>
+    <w:lsdException w:name="List Table 1 Light Accent 3" w:uiPriority="46"/>
+    <w:lsdException w:name="List Table 2 Accent 3" w:uiPriority="47"/>
+    <w:lsdException w:name="List Table 3 Accent 3" w:uiPriority="48"/>
+    <w:lsdException w:name="List Table 4 Accent 3" w:uiPriority="49"/>
+    <w:lsdException w:name="List Table 5 Dark Accent 3" w:uiPriority="50"/>
+    <w:lsdException w:name="List Table 6 Colorful Accent 3" w:uiPriority="51"/>
+    <w:lsdException w:name="List Table 7 Colorful Accent 3" w:uiPriority="52"/>
+    <w:lsdException w:name="List Table 1 Light Accent 4" w:uiPriority="46"/>
+    <w:lsdException w:name="List Table 2 Accent 4" w:uiPriority="47"/>
+    <w:lsdException w:name="List Table 3 Accent 4" w:uiPriority="48"/>
+    <w:lsdException w:name="List Table 4 Accent 4" w:uiPriority="49"/>
+    <w:lsdException w:name="List Table 5 Dark Accent 4" w:uiPriority="50"/>
+    <w:lsdException w:name="List Table 6 Colorful Accent 4" w:uiPriority="51"/>
+    <w:lsdException w:name="List Table 7 Colorful Accent 4" w:uiPriority="52"/>
+    <w:lsdException w:name="List Table 1 Light Accent 5" w:uiPriority="46"/>
+    <w:lsdException w:name="List Table 2 Accent 5" w:uiPriority="47"/>
+    <w:lsdException w:name="List Table 3 Accent 5" w:uiPriority="48"/>
+    <w:lsdException w:name="List Table 4 Accent 5" w:uiPriority="49"/>
+    <w:lsdException w:name="List Table 5 Dark Accent 5" w:uiPriority="50"/>
+    <w:lsdException w:name="List Table 6 Colorful Accent 5" w:uiPriority="51"/>
+    <w:lsdException w:name="List Table 7 Colorful Accent 5" w:uiPriority="52"/>
+    <w:lsdException w:name="List Table 1 Light Accent 6" w:uiPriority="46"/>
+    <w:lsdException w:name="List Table 2 Accent 6" w:uiPriority="47"/>
+    <w:lsdException w:name="List Table 3 Accent 6" w:uiPriority="48"/>
+    <w:lsdException w:name="List Table 4 Accent 6" w:uiPriority="49"/>
+    <w:lsdException w:name="List Table 5 Dark Accent 6" w:uiPriority="50"/>
+    <w:lsdException w:name="List Table 6 Colorful Accent 6" w:uiPriority="51"/>
+    <w:lsdException w:name="List Table 7 Colorful Accent 6" w:uiPriority="52"/>
+  </w:latentStyles>
+  <w:style w:type="paragraph" w:default="1" w:styleId="Normal">
+    <w:name w:val="Normal"/>
+    <w:qFormat/>
+  </w:style>
+  <w:style w:type="character" w:default="1" w:styleId="DefaultParagraphFont">
+    <w:name w:val="Default Paragraph Font"/>
+    <w:uiPriority w:val="1"/>
+    <w:semiHidden/>
+    <w:unhideWhenUsed/>
+  </w:style>
+  <w:style w:type="table" w:default="1" w:styleId="TableNormal">
+    <w:name w:val="Normal Table"/>
+    <w:uiPriority w:val="99"/>
+    <w:semiHidden/>
+    <w:unhideWhenUsed/>
+    <w:tblPr>
+      <w:tblInd w:w="0" w:type="dxa"/>
+      <w:tblCellMar>
+        <w:top w:w="0" w:type="dxa"/>
+        <w:left w:w="108" w:type="dxa"/>
+        <w:bottom w:w="0" w:type="dxa"/>
+        <w:right w:w="108" w:type="dxa"/>
+      </w:tblCellMar>
+    </w:tblPr>
+  </w:style>
+  <w:style w:type="numbering" w:default="1" w:styleId="NoList">
+    <w:name w:val="No List"/>
+    <w:uiPriority w:val="99"/>
+    <w:semiHidden/>
+    <w:unhideWhenUsed/>
+  </w:style>
+  <w:style w:type="character" w:styleId="PlaceholderText">
+    <w:name w:val="Placeholder Text"/>
+    <w:basedOn w:val="DefaultParagraphFont"/>
+    <w:uiPriority w:val="99"/>
+    <w:semiHidden/>
+    <w:rsid w:val="00007CC6"/>
+    <w:rPr>
+      <w:color w:val="808080"/>
+    </w:rPr>
+  </w:style>
+  <w:style w:type="paragraph" w:customStyle="1" w:styleId="D142187059ED40F499FC129A8674B057">
+    <w:name w:val="D142187059ED40F499FC129A8674B057"/>
+    <w:rsid w:val="00007CC6"/>
+  </w:style>
+  <w:style w:type="paragraph" w:customStyle="1" w:styleId="0B2078BF474944CCA9113DB7E0778FC7">
+    <w:name w:val="0B2078BF474944CCA9113DB7E0778FC7"/>
+    <w:rsid w:val="00007CC6"/>
+  </w:style>
+  <w:style w:type="paragraph" w:customStyle="1" w:styleId="92E61155460F4F5ABF6E2DA37468FF55">
+    <w:name w:val="92E61155460F4F5ABF6E2DA37468FF55"/>
+    <w:rsid w:val="00007CC6"/>
+  </w:style>
+  <w:style w:type="paragraph" w:customStyle="1" w:styleId="98E313B39FDB49F58F0C2380C60D8BA0">
+    <w:name w:val="98E313B39FDB49F58F0C2380C60D8BA0"/>
+    <w:rsid w:val="00007CC6"/>
+  </w:style>
+  <w:style w:type="paragraph" w:customStyle="1" w:styleId="549651A162BE4E749692E7382B7078F6">
+    <w:name w:val="549651A162BE4E749692E7382B7078F6"/>
+    <w:rsid w:val="00007CC6"/>
+  </w:style>
+</w:styles>
+</file>
+
+<file path=word/glossary/webSettings.xml><?xml version="1.0" encoding="utf-8"?>
+<w:webSettings xmlns:mc="http://schemas.openxmlformats.org/markup-compatibility/2006" xmlns:r="http://schemas.openxmlformats.org/officeDocument/2006/relationships" xmlns:w="http://schemas.openxmlformats.org/wordprocessingml/2006/main" xmlns:w14="http://schemas.microsoft.com/office/word/2010/wordml" xmlns:w15="http://schemas.microsoft.com/office/word/2012/wordml" mc:Ignorable="w14 w15">
+  <w:optimizeForBrowser/>
+  <w:allowPNG/>
+</w:webSettings>
+</file>
+
 <file path=word/theme/theme1.xml><?xml version="1.0" encoding="utf-8"?>
 <a:theme xmlns:a="http://schemas.openxmlformats.org/drawingml/2006/main" name="Office Theme">
   <a:themeElements>
@@ -1917,83 +3757,63 @@
 
 <file path=customXml/item1.xml><?xml version="1.0" encoding="utf-8"?>
 <withholding>
-  <realId>2</realId>
   <number>20140500000002</number>
   <type>IVA</type>
   <operation>C</operation>
+  <day>18</day>
   <month>05</month>
   <year>2014</year>
-  <createdDate>17-05-2014</createdDate>
-  <lastModifiedDate>17-05-2014</lastModifiedDate>
-  <total>30000.0</total>
-  <base>15000.0</base>
-  <exempt>15000.0</exempt>
+  <withheld>1350,00</withheld>
   <company>
-    <address>
-      <city>OJEDA</city>
-      <line1>Calle 2 Casa 2</line1>
-      <line2>Las Morochas</line2>
-      <phone1>4146711769</phone1>
-      <state>ZU</state>
-    </address>
-    <addressString>Calle 2 Casa 2 Las Morochas, Ojeda, Zulia</addressString>
-    <islrStartId>1</islrStartId>
-    <ivaStartId>1</ivaStartId>
+    <address>Calle 2 Casa 2 Las Morochas, Ojeda, Zulia</address>
     <name>Cluf Consulting C.A</name>
-    <rif>
-      <number>11289937</number>
-      <rifType>V</rifType>
-    </rif>
-    <rifString>V11289937</rifString>
-    <taxes>
-      <tax>
-        <alicuote>12.0</alicuote>
-        <defaultIslrWithholding>false</defaultIslrWithholding>
-        <defaultIvaWithholding>true</defaultIvaWithholding>
-        <name>IVA</name>
-      </tax>
-    </taxes>
+    <rif>V11289937</rif>
   </company>
   <vendor>
-    <address>
-      <city>OJEDA</city>
-      <line1>Calle 1 Casa 2</line1>
-      <line2>Las Morochas</line2>
-      <phone1>4146711769</phone1>
-      <state>ZU</state>
-    </address>
-    <addressString>Calle 1 Casa 2 Las Morochas, Ojeda, Zulia</addressString>
+    <rif>V179963096</rif>
     <name>Margaret Luis</name>
-    <rif>
-      <number>179963096</number>
-      <rifType>V</rifType>
-    </rif>
-    <rifString>V179963096</rifString>
-    <whht>75.0</whht>
+    <whht>75,00</whht>
+    <address>Calle 1 Casa 2 Las Morochas, Ojeda, Zulia</address>
   </vendor>
   <documents>
     <document>
-      <base>10000.0</base>
-      <date>17-05-2014</date>
-      <documentControl>54asf564</documentControl>
-      <documentId>ljkasd515</documentId>
-      <total>20000.0</total>
+      <item>1</item>
       <type>INV</type>
+      <invoiceId>ljkasd515</invoiceId>
+      <debitNoteId xmlns:xsi="http://www.w3.org/2001/XMLSchema-instance"> </debitNoteId>
+      <creditNoteId xmlns:xsi="http://www.w3.org/2001/XMLSchema-instance"> </creditNoteId>
+      <controlNumber xmlns:xsi="http://www.w3.org/2001/XMLSchema-instance"> </controlNumber>
+      <affected xmlns:xsi="http://www.w3.org/2001/XMLSchema-instance"> </affected>
+      <createdDate>18-05-2014</createdDate>
+      <base>10000,00</base>
+      <exempt>10000,00</exempt>
+      <total>20000,00</total>
+      <taxAmount>1200,00</taxAmount>
+      <wittheld>900,00</wittheld>
+      <taxAliquot>12,00</taxAliquot>
     </document>
     <document>
-      <base>5000.0</base>
-      <date>17-05-2014</date>
-      <documentControl>354s65sd65f4</documentControl>
-      <documentId>lkj5s4df</documentId>
-      <total>10000.0</total>
+      <item>2</item>
       <type>INV</type>
+      <invoiceId>lkj5s4df</invoiceId>
+      <debitNoteId xmlns:xsi="http://www.w3.org/2001/XMLSchema-instance"> </debitNoteId>
+      <creditNoteId xmlns:xsi="http://www.w3.org/2001/XMLSchema-instance"> </creditNoteId>
+      <controlNumber xmlns:xsi="http://www.w3.org/2001/XMLSchema-instance"> </controlNumber>
+      <affected xmlns:xsi="http://www.w3.org/2001/XMLSchema-instance"> </affected>
+      <createdDate>18-05-2014</createdDate>
+      <base>5000,00</base>
+      <exempt>5000,00</exempt>
+      <total>10000,00</total>
+      <taxAmount>600,00</taxAmount>
+      <wittheld>450,00</wittheld>
+      <taxAliquot>12,00</taxAliquot>
     </document>
   </documents>
 </withholding>
 </file>
 
 <file path=customXml/itemProps1.xml><?xml version="1.0" encoding="utf-8"?>
-<ds:datastoreItem xmlns:ds="http://schemas.openxmlformats.org/officeDocument/2006/customXml" ds:itemID="{28D5BC55-5466-409E-A115-5E1A0D112F40}">
+<ds:datastoreItem xmlns:ds="http://schemas.openxmlformats.org/officeDocument/2006/customXml" ds:itemID="{06187EE9-6DBA-4F12-85D2-47ADDAF2A1A0}">
   <ds:schemaRefs/>
 </ds:datastoreItem>
 </file>
</xml_diff>